<commit_message>
Se ha modificado el apartado de la Idea 1
</commit_message>
<xml_diff>
--- a/InformeDesafio1.docx
+++ b/InformeDesafio1.docx
@@ -309,7 +309,43 @@
           <w:szCs w:val="24"/>
           <w:lang w:val="es-ES"/>
         </w:rPr>
-        <w:t>Al revisar cada uno de los datos que arrojaban las ondas, se descubrieron algunas particularidades. En los tres tipos de ondas se descubrió que el valor máximo que toma la función en su punto mas alto es igual al valor mínimo en su punto mas bajo (en este caso negativo).</w:t>
+        <w:t xml:space="preserve">Al revisar cada uno de los datos que arrojaban las ondas, se descubrieron algunas particularidades. En los tres tipos de ondas se descubrió que el valor máximo que toma la función en su punto </w:t>
+      </w:r>
+      <w:r>
+        <w:rPr>
+          <w:rFonts w:ascii="Arial" w:hAnsi="Arial" w:cs="Arial"/>
+          <w:sz w:val="24"/>
+          <w:szCs w:val="24"/>
+          <w:lang w:val="es-ES"/>
+        </w:rPr>
+        <w:t>más</w:t>
+      </w:r>
+      <w:r>
+        <w:rPr>
+          <w:rFonts w:ascii="Arial" w:hAnsi="Arial" w:cs="Arial"/>
+          <w:sz w:val="24"/>
+          <w:szCs w:val="24"/>
+          <w:lang w:val="es-ES"/>
+        </w:rPr>
+        <w:t xml:space="preserve"> alto es igual al valor mínimo en su punto </w:t>
+      </w:r>
+      <w:r>
+        <w:rPr>
+          <w:rFonts w:ascii="Arial" w:hAnsi="Arial" w:cs="Arial"/>
+          <w:sz w:val="24"/>
+          <w:szCs w:val="24"/>
+          <w:lang w:val="es-ES"/>
+        </w:rPr>
+        <w:t>más</w:t>
+      </w:r>
+      <w:r>
+        <w:rPr>
+          <w:rFonts w:ascii="Arial" w:hAnsi="Arial" w:cs="Arial"/>
+          <w:sz w:val="24"/>
+          <w:szCs w:val="24"/>
+          <w:lang w:val="es-ES"/>
+        </w:rPr>
+        <w:t xml:space="preserve"> bajo (en este caso negativo).</w:t>
       </w:r>
       <w:r>
         <w:rPr>
@@ -327,44 +363,40 @@
           <w:szCs w:val="24"/>
           <w:lang w:val="es-ES"/>
         </w:rPr>
-        <w:t xml:space="preserve">ediante una función en c++ </w:t>
-      </w:r>
-      <w:r>
-        <w:rPr>
-          <w:rFonts w:ascii="Arial" w:hAnsi="Arial" w:cs="Arial"/>
-          <w:sz w:val="24"/>
-          <w:szCs w:val="24"/>
-          <w:lang w:val="es-ES"/>
-        </w:rPr>
-        <w:t xml:space="preserve">se podrían captar los diferentes valores de las ondas y tomar el valor máximo positivo y retornarlo como la </w:t>
-      </w:r>
-      <w:r>
-        <w:rPr>
-          <w:rFonts w:ascii="Arial" w:hAnsi="Arial" w:cs="Arial"/>
-          <w:b/>
-          <w:bCs/>
-          <w:sz w:val="24"/>
-          <w:szCs w:val="24"/>
-          <w:lang w:val="es-ES"/>
-        </w:rPr>
-        <w:t>amplitud</w:t>
-      </w:r>
-      <w:r>
-        <w:rPr>
-          <w:rFonts w:ascii="Arial" w:hAnsi="Arial" w:cs="Arial"/>
-          <w:sz w:val="24"/>
-          <w:szCs w:val="24"/>
-          <w:lang w:val="es-ES"/>
-        </w:rPr>
-        <w:t xml:space="preserve"> de la onda.</w:t>
+        <w:t>ediante una función en c++</w:t>
+      </w:r>
+      <w:r>
+        <w:rPr>
+          <w:rFonts w:ascii="Arial" w:hAnsi="Arial" w:cs="Arial"/>
+          <w:sz w:val="24"/>
+          <w:szCs w:val="24"/>
+          <w:lang w:val="es-ES"/>
+        </w:rPr>
+        <w:t xml:space="preserve"> se trataría de recibir cada uno de esos datos y guardarlos en un array</w:t>
+      </w:r>
+      <w:r>
+        <w:rPr>
+          <w:rFonts w:ascii="Arial" w:hAnsi="Arial" w:cs="Arial"/>
+          <w:sz w:val="24"/>
+          <w:szCs w:val="24"/>
+          <w:lang w:val="es-ES"/>
+        </w:rPr>
+        <w:t>.</w:t>
+      </w:r>
+      <w:r>
+        <w:rPr>
+          <w:rFonts w:ascii="Arial" w:hAnsi="Arial" w:cs="Arial"/>
+          <w:sz w:val="24"/>
+          <w:szCs w:val="24"/>
+          <w:lang w:val="es-ES"/>
+        </w:rPr>
+        <w:t xml:space="preserve"> Ahora bien, para calcular la amplitud vamos a usar esta fórmula, Amplitud = (valorMax – valorMin) / 2. Pero con esto no tendríamos la amplitud, ese valor se va a dividir entre 100, con esto convertimos ese valor a V y por lo tanto obteniendo la amplitud.</w:t>
       </w:r>
     </w:p>
     <w:p>
       <w:pPr>
         <w:rPr>
           <w:rFonts w:ascii="Arial" w:hAnsi="Arial" w:cs="Arial"/>
-          <w:b/>
-          <w:bCs/>
           <w:sz w:val="24"/>
           <w:szCs w:val="24"/>
           <w:lang w:val="es-ES"/>
@@ -373,19 +405,55 @@
       <w:r>
         <w:rPr>
           <w:rFonts w:ascii="Arial" w:hAnsi="Arial" w:cs="Arial"/>
-          <w:b/>
-          <w:bCs/>
-          <w:sz w:val="24"/>
-          <w:szCs w:val="24"/>
-          <w:lang w:val="es-ES"/>
-        </w:rPr>
-        <w:t>Idea 2</w:t>
+          <w:sz w:val="24"/>
+          <w:szCs w:val="24"/>
+          <w:lang w:val="es-ES"/>
+        </w:rPr>
+        <w:t>Si embargo ha surgido un problema, pues el array inicialmente esta inicializado con una longitud de 500. Entonces si el periodo de captura de datos es grande, el tamaño es insuficiente. Por lo tanto, se está buscando una solución al problema</w:t>
+      </w:r>
+      <w:r>
+        <w:rPr>
+          <w:rFonts w:ascii="Arial" w:hAnsi="Arial" w:cs="Arial"/>
+          <w:sz w:val="24"/>
+          <w:szCs w:val="24"/>
+          <w:lang w:val="es-ES"/>
+        </w:rPr>
+        <w:t>. T</w:t>
+      </w:r>
+      <w:r>
+        <w:rPr>
+          <w:rFonts w:ascii="Arial" w:hAnsi="Arial" w:cs="Arial"/>
+          <w:sz w:val="24"/>
+          <w:szCs w:val="24"/>
+          <w:lang w:val="es-ES"/>
+        </w:rPr>
+        <w:t xml:space="preserve">ampoco sabemos la cantidad de datos que se van a capturar por lo que ese tamaño debe de ser modificado en </w:t>
+      </w:r>
+      <w:r>
+        <w:rPr>
+          <w:rFonts w:ascii="Arial" w:hAnsi="Arial" w:cs="Arial"/>
+          <w:sz w:val="24"/>
+          <w:szCs w:val="24"/>
+          <w:lang w:val="es-ES"/>
+        </w:rPr>
+        <w:t>alg</w:t>
+      </w:r>
+      <w:r>
+        <w:rPr>
+          <w:rFonts w:ascii="Arial" w:hAnsi="Arial" w:cs="Arial"/>
+          <w:sz w:val="24"/>
+          <w:szCs w:val="24"/>
+          <w:lang w:val="es-ES"/>
+        </w:rPr>
+        <w:t>una parte del código.</w:t>
       </w:r>
     </w:p>
     <w:p>
       <w:pPr>
         <w:rPr>
           <w:rFonts w:ascii="Arial" w:hAnsi="Arial" w:cs="Arial"/>
+          <w:b/>
+          <w:bCs/>
           <w:sz w:val="24"/>
           <w:szCs w:val="24"/>
           <w:lang w:val="es-ES"/>
@@ -394,11 +462,42 @@
       <w:r>
         <w:rPr>
           <w:rFonts w:ascii="Arial" w:hAnsi="Arial" w:cs="Arial"/>
-          <w:sz w:val="24"/>
-          <w:szCs w:val="24"/>
-          <w:lang w:val="es-ES"/>
-        </w:rPr>
-        <w:t>En el caso de la onda Cuadrada, esta tiene una particularidad. Los valores que toma durante la ejecución los máximos y los mínimos son iguales (sin tomar el signo) y solo sucede en este tipo de Ondas. Por lo que mediante una función se podría validar este hecho y decir que es una onda Cuadrada.</w:t>
+          <w:b/>
+          <w:bCs/>
+          <w:sz w:val="24"/>
+          <w:szCs w:val="24"/>
+          <w:lang w:val="es-ES"/>
+        </w:rPr>
+        <w:t>Idea 2</w:t>
+      </w:r>
+    </w:p>
+    <w:p>
+      <w:pPr>
+        <w:rPr>
+          <w:rFonts w:ascii="Arial" w:hAnsi="Arial" w:cs="Arial"/>
+          <w:sz w:val="24"/>
+          <w:szCs w:val="24"/>
+          <w:lang w:val="es-ES"/>
+        </w:rPr>
+      </w:pPr>
+      <w:r>
+        <w:rPr>
+          <w:rFonts w:ascii="Arial" w:hAnsi="Arial" w:cs="Arial"/>
+          <w:sz w:val="24"/>
+          <w:szCs w:val="24"/>
+          <w:lang w:val="es-ES"/>
+        </w:rPr>
+        <w:t xml:space="preserve">En el caso de la onda Cuadrada, esta tiene una particularidad. Los valores que toma durante la ejecución los máximos y los mínimos son iguales (sin tomar el </w:t>
+      </w:r>
+      <w:r>
+        <w:rPr>
+          <w:rFonts w:ascii="Arial" w:hAnsi="Arial" w:cs="Arial"/>
+          <w:sz w:val="24"/>
+          <w:szCs w:val="24"/>
+          <w:lang w:val="es-ES"/>
+        </w:rPr>
+        <w:lastRenderedPageBreak/>
+        <w:t>signo) y solo sucede en este tipo de Ondas. Por lo que mediante una función se podría validar este hecho y decir que es una onda Cuadrada.</w:t>
       </w:r>
     </w:p>
     <w:p>

</xml_diff>

<commit_message>
Actualización final del informe
</commit_message>
<xml_diff>
--- a/InformeDesafio1.docx
+++ b/InformeDesafio1.docx
@@ -2,6 +2,1205 @@
 <file path=word/document.xml><?xml version="1.0" encoding="utf-8"?>
 <w:document xmlns:wpc="http://schemas.microsoft.com/office/word/2010/wordprocessingCanvas" xmlns:cx="http://schemas.microsoft.com/office/drawing/2014/chartex" xmlns:cx1="http://schemas.microsoft.com/office/drawing/2015/9/8/chartex" xmlns:cx2="http://schemas.microsoft.com/office/drawing/2015/10/21/chartex" xmlns:cx3="http://schemas.microsoft.com/office/drawing/2016/5/9/chartex" xmlns:cx4="http://schemas.microsoft.com/office/drawing/2016/5/10/chartex" xmlns:cx5="http://schemas.microsoft.com/office/drawing/2016/5/11/chartex" xmlns:cx6="http://schemas.microsoft.com/office/drawing/2016/5/12/chartex" xmlns:cx7="http://schemas.microsoft.com/office/drawing/2016/5/13/chartex" xmlns:cx8="http://schemas.microsoft.com/office/drawing/2016/5/14/chartex" xmlns:mc="http://schemas.openxmlformats.org/markup-compatibility/2006" xmlns:aink="http://schemas.microsoft.com/office/drawing/2016/ink" xmlns:am3d="http://schemas.microsoft.com/office/drawing/2017/model3d" xmlns:o="urn:schemas-microsoft-com:office:office" xmlns:oel="http://schemas.microsoft.com/office/2019/extlst" xmlns:r="http://schemas.openxmlformats.org/officeDocument/2006/relationships" xmlns:m="http://schemas.openxmlformats.org/officeDocument/2006/math" xmlns:v="urn:schemas-microsoft-com:vml" xmlns:wp14="http://schemas.microsoft.com/office/word/2010/wordprocessingDrawing" xmlns:wp="http://schemas.openxmlformats.org/drawingml/2006/wordprocessingDrawing" xmlns:w10="urn:schemas-microsoft-com:office:word" xmlns:w="http://schemas.openxmlformats.org/wordprocessingml/2006/main" xmlns:w14="http://schemas.microsoft.com/office/word/2010/wordml" xmlns:w15="http://schemas.microsoft.com/office/word/2012/wordml" xmlns:w16cex="http://schemas.microsoft.com/office/word/2018/wordml/cex" xmlns:w16cid="http://schemas.microsoft.com/office/word/2016/wordml/cid" xmlns:w16="http://schemas.microsoft.com/office/word/2018/wordml" xmlns:w16du="http://schemas.microsoft.com/office/word/2023/wordml/word16du" xmlns:w16sdtdh="http://schemas.microsoft.com/office/word/2020/wordml/sdtdatahash" xmlns:w16se="http://schemas.microsoft.com/office/word/2015/wordml/symex" xmlns:wpg="http://schemas.microsoft.com/office/word/2010/wordprocessingGroup" xmlns:wpi="http://schemas.microsoft.com/office/word/2010/wordprocessingInk" xmlns:wne="http://schemas.microsoft.com/office/word/2006/wordml" xmlns:wps="http://schemas.microsoft.com/office/word/2010/wordprocessingShape" mc:Ignorable="w14 w15 w16se w16cid w16 w16cex w16sdtdh w16du wp14">
   <w:body>
+    <w:sdt>
+      <w:sdtPr>
+        <w:rPr>
+          <w:sz w:val="2"/>
+        </w:rPr>
+        <w:id w:val="-1567253156"/>
+        <w:docPartObj>
+          <w:docPartGallery w:val="Cover Pages"/>
+          <w:docPartUnique/>
+        </w:docPartObj>
+      </w:sdtPr>
+      <w:sdtEndPr>
+        <w:rPr>
+          <w:rFonts w:ascii="Arial" w:eastAsiaTheme="minorHAnsi" w:hAnsi="Arial" w:cs="Arial"/>
+          <w:kern w:val="2"/>
+          <w:sz w:val="24"/>
+          <w:szCs w:val="24"/>
+          <w:lang w:eastAsia="en-US"/>
+          <w14:ligatures w14:val="standardContextual"/>
+        </w:rPr>
+      </w:sdtEndPr>
+      <w:sdtContent>
+        <w:p>
+          <w:pPr>
+            <w:pStyle w:val="Sinespaciado"/>
+            <w:rPr>
+              <w:sz w:val="2"/>
+            </w:rPr>
+          </w:pPr>
+        </w:p>
+        <w:p>
+          <w:r>
+            <w:rPr>
+              <w:noProof/>
+            </w:rPr>
+            <mc:AlternateContent>
+              <mc:Choice Requires="wps">
+                <w:drawing>
+                  <wp:anchor distT="0" distB="0" distL="114300" distR="114300" simplePos="0" relativeHeight="251661312" behindDoc="0" locked="0" layoutInCell="1" allowOverlap="1" wp14:anchorId="6A99936D" wp14:editId="20B9AE0B">
+                    <wp:simplePos x="0" y="0"/>
+                    <wp:positionH relativeFrom="page">
+                      <wp:align>center</wp:align>
+                    </wp:positionH>
+                    <wp:positionV relativeFrom="margin">
+                      <wp:align>top</wp:align>
+                    </wp:positionV>
+                    <wp:extent cx="5943600" cy="914400"/>
+                    <wp:effectExtent l="0" t="0" r="0" b="3810"/>
+                    <wp:wrapNone/>
+                    <wp:docPr id="62" name="Cuadro de texto 66"/>
+                    <wp:cNvGraphicFramePr/>
+                    <a:graphic xmlns:a="http://schemas.openxmlformats.org/drawingml/2006/main">
+                      <a:graphicData uri="http://schemas.microsoft.com/office/word/2010/wordprocessingShape">
+                        <wps:wsp>
+                          <wps:cNvSpPr txBox="1"/>
+                          <wps:spPr>
+                            <a:xfrm>
+                              <a:off x="0" y="0"/>
+                              <a:ext cx="5943600" cy="914400"/>
+                            </a:xfrm>
+                            <a:prstGeom prst="rect">
+                              <a:avLst/>
+                            </a:prstGeom>
+                            <a:noFill/>
+                            <a:ln w="6350">
+                              <a:noFill/>
+                            </a:ln>
+                            <a:effectLst/>
+                          </wps:spPr>
+                          <wps:style>
+                            <a:lnRef idx="0">
+                              <a:schemeClr val="accent1"/>
+                            </a:lnRef>
+                            <a:fillRef idx="0">
+                              <a:schemeClr val="accent1"/>
+                            </a:fillRef>
+                            <a:effectRef idx="0">
+                              <a:schemeClr val="accent1"/>
+                            </a:effectRef>
+                            <a:fontRef idx="minor">
+                              <a:schemeClr val="dk1"/>
+                            </a:fontRef>
+                          </wps:style>
+                          <wps:txbx>
+                            <w:txbxContent>
+                              <w:sdt>
+                                <w:sdtPr>
+                                  <w:rPr>
+                                    <w:rFonts w:asciiTheme="majorHAnsi" w:eastAsiaTheme="majorEastAsia" w:hAnsiTheme="majorHAnsi" w:cstheme="majorBidi"/>
+                                    <w:caps/>
+                                    <w:color w:val="8496B0" w:themeColor="text2" w:themeTint="99"/>
+                                    <w:sz w:val="64"/>
+                                    <w:szCs w:val="64"/>
+                                  </w:rPr>
+                                  <w:alias w:val="Título"/>
+                                  <w:tag w:val=""/>
+                                  <w:id w:val="797192764"/>
+                                  <w:dataBinding w:prefixMappings="xmlns:ns0='http://purl.org/dc/elements/1.1/' xmlns:ns1='http://schemas.openxmlformats.org/package/2006/metadata/core-properties' " w:xpath="/ns1:coreProperties[1]/ns0:title[1]" w:storeItemID="{6C3C8BC8-F283-45AE-878A-BAB7291924A1}"/>
+                                  <w:text/>
+                                </w:sdtPr>
+                                <w:sdtEndPr>
+                                  <w:rPr>
+                                    <w:sz w:val="68"/>
+                                    <w:szCs w:val="68"/>
+                                  </w:rPr>
+                                </w:sdtEndPr>
+                                <w:sdtContent>
+                                  <w:p>
+                                    <w:pPr>
+                                      <w:pStyle w:val="Sinespaciado"/>
+                                      <w:rPr>
+                                        <w:rFonts w:asciiTheme="majorHAnsi" w:eastAsiaTheme="majorEastAsia" w:hAnsiTheme="majorHAnsi" w:cstheme="majorBidi"/>
+                                        <w:caps/>
+                                        <w:color w:val="8496B0" w:themeColor="text2" w:themeTint="99"/>
+                                        <w:sz w:val="68"/>
+                                        <w:szCs w:val="68"/>
+                                      </w:rPr>
+                                    </w:pPr>
+                                    <w:r>
+                                      <w:rPr>
+                                        <w:rFonts w:asciiTheme="majorHAnsi" w:eastAsiaTheme="majorEastAsia" w:hAnsiTheme="majorHAnsi" w:cstheme="majorBidi"/>
+                                        <w:caps/>
+                                        <w:color w:val="8496B0" w:themeColor="text2" w:themeTint="99"/>
+                                        <w:sz w:val="64"/>
+                                        <w:szCs w:val="64"/>
+                                      </w:rPr>
+                                      <w:t>desafio 1</w:t>
+                                    </w:r>
+                                  </w:p>
+                                </w:sdtContent>
+                              </w:sdt>
+                              <w:p>
+                                <w:pPr>
+                                  <w:pStyle w:val="Sinespaciado"/>
+                                  <w:spacing w:before="120"/>
+                                  <w:rPr>
+                                    <w:color w:val="4472C4" w:themeColor="accent1"/>
+                                    <w:sz w:val="36"/>
+                                    <w:szCs w:val="36"/>
+                                  </w:rPr>
+                                </w:pPr>
+                                <w:sdt>
+                                  <w:sdtPr>
+                                    <w:rPr>
+                                      <w:color w:val="4472C4" w:themeColor="accent1"/>
+                                      <w:sz w:val="36"/>
+                                      <w:szCs w:val="36"/>
+                                    </w:rPr>
+                                    <w:alias w:val="Subtítulo"/>
+                                    <w:tag w:val=""/>
+                                    <w:id w:val="2021743002"/>
+                                    <w:dataBinding w:prefixMappings="xmlns:ns0='http://purl.org/dc/elements/1.1/' xmlns:ns1='http://schemas.openxmlformats.org/package/2006/metadata/core-properties' " w:xpath="/ns1:coreProperties[1]/ns0:subject[1]" w:storeItemID="{6C3C8BC8-F283-45AE-878A-BAB7291924A1}"/>
+                                    <w:text/>
+                                  </w:sdtPr>
+                                  <w:sdtContent>
+                                    <w:r>
+                                      <w:rPr>
+                                        <w:color w:val="4472C4" w:themeColor="accent1"/>
+                                        <w:sz w:val="36"/>
+                                        <w:szCs w:val="36"/>
+                                      </w:rPr>
+                                      <w:t>Informe (solución planteada)</w:t>
+                                    </w:r>
+                                  </w:sdtContent>
+                                </w:sdt>
+                                <w:r>
+                                  <w:rPr>
+                                    <w:lang w:val="es-ES"/>
+                                  </w:rPr>
+                                  <w:t xml:space="preserve"> </w:t>
+                                </w:r>
+                              </w:p>
+                              <w:p/>
+                              <w:p>
+                                <w:r>
+                                  <w:t>Nombres:</w:t>
+                                </w:r>
+                              </w:p>
+                              <w:p>
+                                <w:pPr>
+                                  <w:pStyle w:val="Prrafodelista"/>
+                                  <w:numPr>
+                                    <w:ilvl w:val="0"/>
+                                    <w:numId w:val="1"/>
+                                  </w:numPr>
+                                </w:pPr>
+                                <w:r>
+                                  <w:t>Juan Sebastian Osorio Osorio</w:t>
+                                </w:r>
+                              </w:p>
+                              <w:p>
+                                <w:pPr>
+                                  <w:pStyle w:val="Prrafodelista"/>
+                                  <w:numPr>
+                                    <w:ilvl w:val="0"/>
+                                    <w:numId w:val="1"/>
+                                  </w:numPr>
+                                </w:pPr>
+                                <w:r>
+                                  <w:t>Camilo Andrés Caicedo Úsuga</w:t>
+                                </w:r>
+                              </w:p>
+                              <w:p>
+                                <w:r>
+                                  <w:t>Fecha:</w:t>
+                                </w:r>
+                              </w:p>
+                              <w:p>
+                                <w:r>
+                                  <w:t>14 / 09 / 24</w:t>
+                                </w:r>
+                              </w:p>
+                              <w:p/>
+                              <w:p/>
+                              <w:p/>
+                              <w:p/>
+                              <w:p/>
+                              <w:p/>
+                              <w:p/>
+                              <w:p>
+                                <w:r>
+                                  <w:t>Índice:</w:t>
+                                </w:r>
+                              </w:p>
+                              <w:p>
+                                <w:r>
+                                  <w:t>Ideas planteadas…………………………………………2 a 3</w:t>
+                                </w:r>
+                              </w:p>
+                              <w:p>
+                                <w:r>
+                                  <w:t>Problemas…………………………………………………3</w:t>
+                                </w:r>
+                              </w:p>
+                            </w:txbxContent>
+                          </wps:txbx>
+                          <wps:bodyPr rot="0" spcFirstLastPara="0" vertOverflow="overflow" horzOverflow="overflow" vert="horz" wrap="square" lIns="91440" tIns="45720" rIns="91440" bIns="45720" numCol="1" spcCol="0" rtlCol="0" fromWordArt="0" anchor="t" anchorCtr="0" forceAA="0" compatLnSpc="1">
+                            <a:prstTxWarp prst="textNoShape">
+                              <a:avLst/>
+                            </a:prstTxWarp>
+                            <a:spAutoFit/>
+                          </wps:bodyPr>
+                        </wps:wsp>
+                      </a:graphicData>
+                    </a:graphic>
+                    <wp14:sizeRelH relativeFrom="page">
+                      <wp14:pctWidth>76500</wp14:pctWidth>
+                    </wp14:sizeRelH>
+                  </wp:anchor>
+                </w:drawing>
+              </mc:Choice>
+              <mc:Fallback>
+                <w:pict>
+                  <v:shapetype w14:anchorId="6A99936D" id="_x0000_t202" coordsize="21600,21600" o:spt="202" path="m,l,21600r21600,l21600,xe">
+                    <v:stroke joinstyle="miter"/>
+                    <v:path gradientshapeok="t" o:connecttype="rect"/>
+                  </v:shapetype>
+                  <v:shape id="Cuadro de texto 66" o:spid="_x0000_s1026" type="#_x0000_t202" style="position:absolute;margin-left:0;margin-top:0;width:468pt;height:1in;z-index:251661312;visibility:visible;mso-wrap-style:square;mso-width-percent:765;mso-wrap-distance-left:9pt;mso-wrap-distance-top:0;mso-wrap-distance-right:9pt;mso-wrap-distance-bottom:0;mso-position-horizontal:center;mso-position-horizontal-relative:page;mso-position-vertical:top;mso-position-vertical-relative:margin;mso-width-percent:765;mso-width-relative:page;v-text-anchor:top" o:gfxdata="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" filled="f" stroked="f" strokeweight=".5pt">
+                    <v:textbox style="mso-fit-shape-to-text:t">
+                      <w:txbxContent>
+                        <w:sdt>
+                          <w:sdtPr>
+                            <w:rPr>
+                              <w:rFonts w:asciiTheme="majorHAnsi" w:eastAsiaTheme="majorEastAsia" w:hAnsiTheme="majorHAnsi" w:cstheme="majorBidi"/>
+                              <w:caps/>
+                              <w:color w:val="8496B0" w:themeColor="text2" w:themeTint="99"/>
+                              <w:sz w:val="64"/>
+                              <w:szCs w:val="64"/>
+                            </w:rPr>
+                            <w:alias w:val="Título"/>
+                            <w:tag w:val=""/>
+                            <w:id w:val="797192764"/>
+                            <w:dataBinding w:prefixMappings="xmlns:ns0='http://purl.org/dc/elements/1.1/' xmlns:ns1='http://schemas.openxmlformats.org/package/2006/metadata/core-properties' " w:xpath="/ns1:coreProperties[1]/ns0:title[1]" w:storeItemID="{6C3C8BC8-F283-45AE-878A-BAB7291924A1}"/>
+                            <w:text/>
+                          </w:sdtPr>
+                          <w:sdtEndPr>
+                            <w:rPr>
+                              <w:sz w:val="68"/>
+                              <w:szCs w:val="68"/>
+                            </w:rPr>
+                          </w:sdtEndPr>
+                          <w:sdtContent>
+                            <w:p>
+                              <w:pPr>
+                                <w:pStyle w:val="Sinespaciado"/>
+                                <w:rPr>
+                                  <w:rFonts w:asciiTheme="majorHAnsi" w:eastAsiaTheme="majorEastAsia" w:hAnsiTheme="majorHAnsi" w:cstheme="majorBidi"/>
+                                  <w:caps/>
+                                  <w:color w:val="8496B0" w:themeColor="text2" w:themeTint="99"/>
+                                  <w:sz w:val="68"/>
+                                  <w:szCs w:val="68"/>
+                                </w:rPr>
+                              </w:pPr>
+                              <w:r>
+                                <w:rPr>
+                                  <w:rFonts w:asciiTheme="majorHAnsi" w:eastAsiaTheme="majorEastAsia" w:hAnsiTheme="majorHAnsi" w:cstheme="majorBidi"/>
+                                  <w:caps/>
+                                  <w:color w:val="8496B0" w:themeColor="text2" w:themeTint="99"/>
+                                  <w:sz w:val="64"/>
+                                  <w:szCs w:val="64"/>
+                                </w:rPr>
+                                <w:t>desafio 1</w:t>
+                              </w:r>
+                            </w:p>
+                          </w:sdtContent>
+                        </w:sdt>
+                        <w:p>
+                          <w:pPr>
+                            <w:pStyle w:val="Sinespaciado"/>
+                            <w:spacing w:before="120"/>
+                            <w:rPr>
+                              <w:color w:val="4472C4" w:themeColor="accent1"/>
+                              <w:sz w:val="36"/>
+                              <w:szCs w:val="36"/>
+                            </w:rPr>
+                          </w:pPr>
+                          <w:sdt>
+                            <w:sdtPr>
+                              <w:rPr>
+                                <w:color w:val="4472C4" w:themeColor="accent1"/>
+                                <w:sz w:val="36"/>
+                                <w:szCs w:val="36"/>
+                              </w:rPr>
+                              <w:alias w:val="Subtítulo"/>
+                              <w:tag w:val=""/>
+                              <w:id w:val="2021743002"/>
+                              <w:dataBinding w:prefixMappings="xmlns:ns0='http://purl.org/dc/elements/1.1/' xmlns:ns1='http://schemas.openxmlformats.org/package/2006/metadata/core-properties' " w:xpath="/ns1:coreProperties[1]/ns0:subject[1]" w:storeItemID="{6C3C8BC8-F283-45AE-878A-BAB7291924A1}"/>
+                              <w:text/>
+                            </w:sdtPr>
+                            <w:sdtContent>
+                              <w:r>
+                                <w:rPr>
+                                  <w:color w:val="4472C4" w:themeColor="accent1"/>
+                                  <w:sz w:val="36"/>
+                                  <w:szCs w:val="36"/>
+                                </w:rPr>
+                                <w:t>Informe (solución planteada)</w:t>
+                              </w:r>
+                            </w:sdtContent>
+                          </w:sdt>
+                          <w:r>
+                            <w:rPr>
+                              <w:lang w:val="es-ES"/>
+                            </w:rPr>
+                            <w:t xml:space="preserve"> </w:t>
+                          </w:r>
+                        </w:p>
+                        <w:p/>
+                        <w:p>
+                          <w:r>
+                            <w:t>Nombres:</w:t>
+                          </w:r>
+                        </w:p>
+                        <w:p>
+                          <w:pPr>
+                            <w:pStyle w:val="Prrafodelista"/>
+                            <w:numPr>
+                              <w:ilvl w:val="0"/>
+                              <w:numId w:val="1"/>
+                            </w:numPr>
+                          </w:pPr>
+                          <w:r>
+                            <w:t>Juan Sebastian Osorio Osorio</w:t>
+                          </w:r>
+                        </w:p>
+                        <w:p>
+                          <w:pPr>
+                            <w:pStyle w:val="Prrafodelista"/>
+                            <w:numPr>
+                              <w:ilvl w:val="0"/>
+                              <w:numId w:val="1"/>
+                            </w:numPr>
+                          </w:pPr>
+                          <w:r>
+                            <w:t>Camilo Andrés Caicedo Úsuga</w:t>
+                          </w:r>
+                        </w:p>
+                        <w:p>
+                          <w:r>
+                            <w:t>Fecha:</w:t>
+                          </w:r>
+                        </w:p>
+                        <w:p>
+                          <w:r>
+                            <w:t>14 / 09 / 24</w:t>
+                          </w:r>
+                        </w:p>
+                        <w:p/>
+                        <w:p/>
+                        <w:p/>
+                        <w:p/>
+                        <w:p/>
+                        <w:p/>
+                        <w:p/>
+                        <w:p>
+                          <w:r>
+                            <w:t>Índice:</w:t>
+                          </w:r>
+                        </w:p>
+                        <w:p>
+                          <w:r>
+                            <w:t>Ideas planteadas…………………………………………2 a 3</w:t>
+                          </w:r>
+                        </w:p>
+                        <w:p>
+                          <w:r>
+                            <w:t>Problemas…………………………………………………3</w:t>
+                          </w:r>
+                        </w:p>
+                      </w:txbxContent>
+                    </v:textbox>
+                    <w10:wrap anchorx="page" anchory="margin"/>
+                  </v:shape>
+                </w:pict>
+              </mc:Fallback>
+            </mc:AlternateContent>
+          </w:r>
+          <w:r>
+            <w:rPr>
+              <w:noProof/>
+              <w:color w:val="4472C4" w:themeColor="accent1"/>
+              <w:sz w:val="36"/>
+              <w:szCs w:val="36"/>
+            </w:rPr>
+            <mc:AlternateContent>
+              <mc:Choice Requires="wpg">
+                <w:drawing>
+                  <wp:anchor distT="0" distB="0" distL="114300" distR="114300" simplePos="0" relativeHeight="251660288" behindDoc="1" locked="0" layoutInCell="1" allowOverlap="1" wp14:anchorId="0E568FA0" wp14:editId="29D0A65F">
+                    <wp:simplePos x="0" y="0"/>
+                    <mc:AlternateContent>
+                      <mc:Choice Requires="wp14">
+                        <wp:positionH relativeFrom="page">
+                          <wp14:pctPosHOffset>22000</wp14:pctPosHOffset>
+                        </wp:positionH>
+                      </mc:Choice>
+                      <mc:Fallback>
+                        <wp:positionH relativeFrom="page">
+                          <wp:posOffset>1663065</wp:posOffset>
+                        </wp:positionH>
+                      </mc:Fallback>
+                    </mc:AlternateContent>
+                    <mc:AlternateContent>
+                      <mc:Choice Requires="wp14">
+                        <wp:positionV relativeFrom="page">
+                          <wp14:pctPosVOffset>30000</wp14:pctPosVOffset>
+                        </wp:positionV>
+                      </mc:Choice>
+                      <mc:Fallback>
+                        <wp:positionV relativeFrom="page">
+                          <wp:posOffset>3207385</wp:posOffset>
+                        </wp:positionV>
+                      </mc:Fallback>
+                    </mc:AlternateContent>
+                    <wp:extent cx="5494369" cy="5696712"/>
+                    <wp:effectExtent l="0" t="0" r="0" b="3175"/>
+                    <wp:wrapNone/>
+                    <wp:docPr id="63" name="Grupo 2"/>
+                    <wp:cNvGraphicFramePr>
+                      <a:graphicFrameLocks xmlns:a="http://schemas.openxmlformats.org/drawingml/2006/main" noChangeAspect="1"/>
+                    </wp:cNvGraphicFramePr>
+                    <a:graphic xmlns:a="http://schemas.openxmlformats.org/drawingml/2006/main">
+                      <a:graphicData uri="http://schemas.microsoft.com/office/word/2010/wordprocessingGroup">
+                        <wpg:wgp>
+                          <wpg:cNvGrpSpPr>
+                            <a:grpSpLocks noChangeAspect="1"/>
+                          </wpg:cNvGrpSpPr>
+                          <wpg:grpSpPr>
+                            <a:xfrm>
+                              <a:off x="0" y="0"/>
+                              <a:ext cx="5494369" cy="5696712"/>
+                              <a:chOff x="0" y="0"/>
+                              <a:chExt cx="4329113" cy="4491038"/>
+                            </a:xfrm>
+                            <a:solidFill>
+                              <a:schemeClr val="tx2">
+                                <a:lumMod val="60000"/>
+                                <a:lumOff val="40000"/>
+                              </a:schemeClr>
+                            </a:solidFill>
+                          </wpg:grpSpPr>
+                          <wps:wsp>
+                            <wps:cNvPr id="64" name="Forma libre 64"/>
+                            <wps:cNvSpPr>
+                              <a:spLocks/>
+                            </wps:cNvSpPr>
+                            <wps:spPr bwMode="auto">
+                              <a:xfrm>
+                                <a:off x="1501775" y="0"/>
+                                <a:ext cx="2827338" cy="2835275"/>
+                              </a:xfrm>
+                              <a:custGeom>
+                                <a:avLst/>
+                                <a:gdLst>
+                                  <a:gd name="T0" fmla="*/ 4 w 1781"/>
+                                  <a:gd name="T1" fmla="*/ 1786 h 1786"/>
+                                  <a:gd name="T2" fmla="*/ 0 w 1781"/>
+                                  <a:gd name="T3" fmla="*/ 1782 h 1786"/>
+                                  <a:gd name="T4" fmla="*/ 1776 w 1781"/>
+                                  <a:gd name="T5" fmla="*/ 0 h 1786"/>
+                                  <a:gd name="T6" fmla="*/ 1781 w 1781"/>
+                                  <a:gd name="T7" fmla="*/ 5 h 1786"/>
+                                  <a:gd name="T8" fmla="*/ 4 w 1781"/>
+                                  <a:gd name="T9" fmla="*/ 1786 h 1786"/>
+                                </a:gdLst>
+                                <a:ahLst/>
+                                <a:cxnLst>
+                                  <a:cxn ang="0">
+                                    <a:pos x="T0" y="T1"/>
+                                  </a:cxn>
+                                  <a:cxn ang="0">
+                                    <a:pos x="T2" y="T3"/>
+                                  </a:cxn>
+                                  <a:cxn ang="0">
+                                    <a:pos x="T4" y="T5"/>
+                                  </a:cxn>
+                                  <a:cxn ang="0">
+                                    <a:pos x="T6" y="T7"/>
+                                  </a:cxn>
+                                  <a:cxn ang="0">
+                                    <a:pos x="T8" y="T9"/>
+                                  </a:cxn>
+                                </a:cxnLst>
+                                <a:rect l="0" t="0" r="r" b="b"/>
+                                <a:pathLst>
+                                  <a:path w="1781" h="1786">
+                                    <a:moveTo>
+                                      <a:pt x="4" y="1786"/>
+                                    </a:moveTo>
+                                    <a:lnTo>
+                                      <a:pt x="0" y="1782"/>
+                                    </a:lnTo>
+                                    <a:lnTo>
+                                      <a:pt x="1776" y="0"/>
+                                    </a:lnTo>
+                                    <a:lnTo>
+                                      <a:pt x="1781" y="5"/>
+                                    </a:lnTo>
+                                    <a:lnTo>
+                                      <a:pt x="4" y="1786"/>
+                                    </a:lnTo>
+                                    <a:close/>
+                                  </a:path>
+                                </a:pathLst>
+                              </a:custGeom>
+                              <a:grpFill/>
+                              <a:ln>
+                                <a:noFill/>
+                              </a:ln>
+                              <a:extLst>
+                                <a:ext uri="{91240B29-F687-4F45-9708-019B960494DF}">
+                                  <a14:hiddenLine xmlns:a14="http://schemas.microsoft.com/office/drawing/2010/main" w="9525">
+                                    <a:solidFill>
+                                      <a:srgbClr val="000000"/>
+                                    </a:solidFill>
+                                    <a:round/>
+                                    <a:headEnd/>
+                                    <a:tailEnd/>
+                                  </a14:hiddenLine>
+                                </a:ext>
+                              </a:extLst>
+                            </wps:spPr>
+                            <wps:bodyPr vert="horz" wrap="square" lIns="91440" tIns="45720" rIns="91440" bIns="45720" numCol="1" anchor="t" anchorCtr="0" compatLnSpc="1">
+                              <a:prstTxWarp prst="textNoShape">
+                                <a:avLst/>
+                              </a:prstTxWarp>
+                            </wps:bodyPr>
+                          </wps:wsp>
+                          <wps:wsp>
+                            <wps:cNvPr id="65" name="Forma libre 65"/>
+                            <wps:cNvSpPr>
+                              <a:spLocks/>
+                            </wps:cNvSpPr>
+                            <wps:spPr bwMode="auto">
+                              <a:xfrm>
+                                <a:off x="782637" y="227013"/>
+                                <a:ext cx="3546475" cy="3546475"/>
+                              </a:xfrm>
+                              <a:custGeom>
+                                <a:avLst/>
+                                <a:gdLst>
+                                  <a:gd name="T0" fmla="*/ 5 w 2234"/>
+                                  <a:gd name="T1" fmla="*/ 2234 h 2234"/>
+                                  <a:gd name="T2" fmla="*/ 0 w 2234"/>
+                                  <a:gd name="T3" fmla="*/ 2229 h 2234"/>
+                                  <a:gd name="T4" fmla="*/ 2229 w 2234"/>
+                                  <a:gd name="T5" fmla="*/ 0 h 2234"/>
+                                  <a:gd name="T6" fmla="*/ 2234 w 2234"/>
+                                  <a:gd name="T7" fmla="*/ 5 h 2234"/>
+                                  <a:gd name="T8" fmla="*/ 5 w 2234"/>
+                                  <a:gd name="T9" fmla="*/ 2234 h 2234"/>
+                                </a:gdLst>
+                                <a:ahLst/>
+                                <a:cxnLst>
+                                  <a:cxn ang="0">
+                                    <a:pos x="T0" y="T1"/>
+                                  </a:cxn>
+                                  <a:cxn ang="0">
+                                    <a:pos x="T2" y="T3"/>
+                                  </a:cxn>
+                                  <a:cxn ang="0">
+                                    <a:pos x="T4" y="T5"/>
+                                  </a:cxn>
+                                  <a:cxn ang="0">
+                                    <a:pos x="T6" y="T7"/>
+                                  </a:cxn>
+                                  <a:cxn ang="0">
+                                    <a:pos x="T8" y="T9"/>
+                                  </a:cxn>
+                                </a:cxnLst>
+                                <a:rect l="0" t="0" r="r" b="b"/>
+                                <a:pathLst>
+                                  <a:path w="2234" h="2234">
+                                    <a:moveTo>
+                                      <a:pt x="5" y="2234"/>
+                                    </a:moveTo>
+                                    <a:lnTo>
+                                      <a:pt x="0" y="2229"/>
+                                    </a:lnTo>
+                                    <a:lnTo>
+                                      <a:pt x="2229" y="0"/>
+                                    </a:lnTo>
+                                    <a:lnTo>
+                                      <a:pt x="2234" y="5"/>
+                                    </a:lnTo>
+                                    <a:lnTo>
+                                      <a:pt x="5" y="2234"/>
+                                    </a:lnTo>
+                                    <a:close/>
+                                  </a:path>
+                                </a:pathLst>
+                              </a:custGeom>
+                              <a:grpFill/>
+                              <a:ln>
+                                <a:noFill/>
+                              </a:ln>
+                              <a:extLst>
+                                <a:ext uri="{91240B29-F687-4F45-9708-019B960494DF}">
+                                  <a14:hiddenLine xmlns:a14="http://schemas.microsoft.com/office/drawing/2010/main" w="9525">
+                                    <a:solidFill>
+                                      <a:srgbClr val="000000"/>
+                                    </a:solidFill>
+                                    <a:round/>
+                                    <a:headEnd/>
+                                    <a:tailEnd/>
+                                  </a14:hiddenLine>
+                                </a:ext>
+                              </a:extLst>
+                            </wps:spPr>
+                            <wps:bodyPr vert="horz" wrap="square" lIns="91440" tIns="45720" rIns="91440" bIns="45720" numCol="1" anchor="t" anchorCtr="0" compatLnSpc="1">
+                              <a:prstTxWarp prst="textNoShape">
+                                <a:avLst/>
+                              </a:prstTxWarp>
+                            </wps:bodyPr>
+                          </wps:wsp>
+                          <wps:wsp>
+                            <wps:cNvPr id="66" name="Forma libre 66"/>
+                            <wps:cNvSpPr>
+                              <a:spLocks/>
+                            </wps:cNvSpPr>
+                            <wps:spPr bwMode="auto">
+                              <a:xfrm>
+                                <a:off x="841375" y="109538"/>
+                                <a:ext cx="3487738" cy="3487738"/>
+                              </a:xfrm>
+                              <a:custGeom>
+                                <a:avLst/>
+                                <a:gdLst>
+                                  <a:gd name="T0" fmla="*/ 9 w 2197"/>
+                                  <a:gd name="T1" fmla="*/ 2197 h 2197"/>
+                                  <a:gd name="T2" fmla="*/ 0 w 2197"/>
+                                  <a:gd name="T3" fmla="*/ 2193 h 2197"/>
+                                  <a:gd name="T4" fmla="*/ 2188 w 2197"/>
+                                  <a:gd name="T5" fmla="*/ 0 h 2197"/>
+                                  <a:gd name="T6" fmla="*/ 2197 w 2197"/>
+                                  <a:gd name="T7" fmla="*/ 10 h 2197"/>
+                                  <a:gd name="T8" fmla="*/ 9 w 2197"/>
+                                  <a:gd name="T9" fmla="*/ 2197 h 2197"/>
+                                </a:gdLst>
+                                <a:ahLst/>
+                                <a:cxnLst>
+                                  <a:cxn ang="0">
+                                    <a:pos x="T0" y="T1"/>
+                                  </a:cxn>
+                                  <a:cxn ang="0">
+                                    <a:pos x="T2" y="T3"/>
+                                  </a:cxn>
+                                  <a:cxn ang="0">
+                                    <a:pos x="T4" y="T5"/>
+                                  </a:cxn>
+                                  <a:cxn ang="0">
+                                    <a:pos x="T6" y="T7"/>
+                                  </a:cxn>
+                                  <a:cxn ang="0">
+                                    <a:pos x="T8" y="T9"/>
+                                  </a:cxn>
+                                </a:cxnLst>
+                                <a:rect l="0" t="0" r="r" b="b"/>
+                                <a:pathLst>
+                                  <a:path w="2197" h="2197">
+                                    <a:moveTo>
+                                      <a:pt x="9" y="2197"/>
+                                    </a:moveTo>
+                                    <a:lnTo>
+                                      <a:pt x="0" y="2193"/>
+                                    </a:lnTo>
+                                    <a:lnTo>
+                                      <a:pt x="2188" y="0"/>
+                                    </a:lnTo>
+                                    <a:lnTo>
+                                      <a:pt x="2197" y="10"/>
+                                    </a:lnTo>
+                                    <a:lnTo>
+                                      <a:pt x="9" y="2197"/>
+                                    </a:lnTo>
+                                    <a:close/>
+                                  </a:path>
+                                </a:pathLst>
+                              </a:custGeom>
+                              <a:grpFill/>
+                              <a:ln>
+                                <a:noFill/>
+                              </a:ln>
+                              <a:extLst>
+                                <a:ext uri="{91240B29-F687-4F45-9708-019B960494DF}">
+                                  <a14:hiddenLine xmlns:a14="http://schemas.microsoft.com/office/drawing/2010/main" w="9525">
+                                    <a:solidFill>
+                                      <a:srgbClr val="000000"/>
+                                    </a:solidFill>
+                                    <a:round/>
+                                    <a:headEnd/>
+                                    <a:tailEnd/>
+                                  </a14:hiddenLine>
+                                </a:ext>
+                              </a:extLst>
+                            </wps:spPr>
+                            <wps:bodyPr vert="horz" wrap="square" lIns="91440" tIns="45720" rIns="91440" bIns="45720" numCol="1" anchor="t" anchorCtr="0" compatLnSpc="1">
+                              <a:prstTxWarp prst="textNoShape">
+                                <a:avLst/>
+                              </a:prstTxWarp>
+                            </wps:bodyPr>
+                          </wps:wsp>
+                          <wps:wsp>
+                            <wps:cNvPr id="67" name="Forma libre 67"/>
+                            <wps:cNvSpPr>
+                              <a:spLocks/>
+                            </wps:cNvSpPr>
+                            <wps:spPr bwMode="auto">
+                              <a:xfrm>
+                                <a:off x="1216025" y="498475"/>
+                                <a:ext cx="3113088" cy="3121025"/>
+                              </a:xfrm>
+                              <a:custGeom>
+                                <a:avLst/>
+                                <a:gdLst>
+                                  <a:gd name="T0" fmla="*/ 9 w 1961"/>
+                                  <a:gd name="T1" fmla="*/ 1966 h 1966"/>
+                                  <a:gd name="T2" fmla="*/ 0 w 1961"/>
+                                  <a:gd name="T3" fmla="*/ 1957 h 1966"/>
+                                  <a:gd name="T4" fmla="*/ 1952 w 1961"/>
+                                  <a:gd name="T5" fmla="*/ 0 h 1966"/>
+                                  <a:gd name="T6" fmla="*/ 1961 w 1961"/>
+                                  <a:gd name="T7" fmla="*/ 9 h 1966"/>
+                                  <a:gd name="T8" fmla="*/ 9 w 1961"/>
+                                  <a:gd name="T9" fmla="*/ 1966 h 1966"/>
+                                </a:gdLst>
+                                <a:ahLst/>
+                                <a:cxnLst>
+                                  <a:cxn ang="0">
+                                    <a:pos x="T0" y="T1"/>
+                                  </a:cxn>
+                                  <a:cxn ang="0">
+                                    <a:pos x="T2" y="T3"/>
+                                  </a:cxn>
+                                  <a:cxn ang="0">
+                                    <a:pos x="T4" y="T5"/>
+                                  </a:cxn>
+                                  <a:cxn ang="0">
+                                    <a:pos x="T6" y="T7"/>
+                                  </a:cxn>
+                                  <a:cxn ang="0">
+                                    <a:pos x="T8" y="T9"/>
+                                  </a:cxn>
+                                </a:cxnLst>
+                                <a:rect l="0" t="0" r="r" b="b"/>
+                                <a:pathLst>
+                                  <a:path w="1961" h="1966">
+                                    <a:moveTo>
+                                      <a:pt x="9" y="1966"/>
+                                    </a:moveTo>
+                                    <a:lnTo>
+                                      <a:pt x="0" y="1957"/>
+                                    </a:lnTo>
+                                    <a:lnTo>
+                                      <a:pt x="1952" y="0"/>
+                                    </a:lnTo>
+                                    <a:lnTo>
+                                      <a:pt x="1961" y="9"/>
+                                    </a:lnTo>
+                                    <a:lnTo>
+                                      <a:pt x="9" y="1966"/>
+                                    </a:lnTo>
+                                    <a:close/>
+                                  </a:path>
+                                </a:pathLst>
+                              </a:custGeom>
+                              <a:grpFill/>
+                              <a:ln>
+                                <a:noFill/>
+                              </a:ln>
+                              <a:extLst>
+                                <a:ext uri="{91240B29-F687-4F45-9708-019B960494DF}">
+                                  <a14:hiddenLine xmlns:a14="http://schemas.microsoft.com/office/drawing/2010/main" w="9525">
+                                    <a:solidFill>
+                                      <a:srgbClr val="000000"/>
+                                    </a:solidFill>
+                                    <a:round/>
+                                    <a:headEnd/>
+                                    <a:tailEnd/>
+                                  </a14:hiddenLine>
+                                </a:ext>
+                              </a:extLst>
+                            </wps:spPr>
+                            <wps:bodyPr vert="horz" wrap="square" lIns="91440" tIns="45720" rIns="91440" bIns="45720" numCol="1" anchor="t" anchorCtr="0" compatLnSpc="1">
+                              <a:prstTxWarp prst="textNoShape">
+                                <a:avLst/>
+                              </a:prstTxWarp>
+                            </wps:bodyPr>
+                          </wps:wsp>
+                          <wps:wsp>
+                            <wps:cNvPr id="68" name="Forma libre 68"/>
+                            <wps:cNvSpPr>
+                              <a:spLocks/>
+                            </wps:cNvSpPr>
+                            <wps:spPr bwMode="auto">
+                              <a:xfrm>
+                                <a:off x="0" y="153988"/>
+                                <a:ext cx="4329113" cy="4337050"/>
+                              </a:xfrm>
+                              <a:custGeom>
+                                <a:avLst/>
+                                <a:gdLst>
+                                  <a:gd name="T0" fmla="*/ 0 w 2727"/>
+                                  <a:gd name="T1" fmla="*/ 2732 h 2732"/>
+                                  <a:gd name="T2" fmla="*/ 0 w 2727"/>
+                                  <a:gd name="T3" fmla="*/ 2728 h 2732"/>
+                                  <a:gd name="T4" fmla="*/ 2722 w 2727"/>
+                                  <a:gd name="T5" fmla="*/ 0 h 2732"/>
+                                  <a:gd name="T6" fmla="*/ 2727 w 2727"/>
+                                  <a:gd name="T7" fmla="*/ 5 h 2732"/>
+                                  <a:gd name="T8" fmla="*/ 0 w 2727"/>
+                                  <a:gd name="T9" fmla="*/ 2732 h 2732"/>
+                                </a:gdLst>
+                                <a:ahLst/>
+                                <a:cxnLst>
+                                  <a:cxn ang="0">
+                                    <a:pos x="T0" y="T1"/>
+                                  </a:cxn>
+                                  <a:cxn ang="0">
+                                    <a:pos x="T2" y="T3"/>
+                                  </a:cxn>
+                                  <a:cxn ang="0">
+                                    <a:pos x="T4" y="T5"/>
+                                  </a:cxn>
+                                  <a:cxn ang="0">
+                                    <a:pos x="T6" y="T7"/>
+                                  </a:cxn>
+                                  <a:cxn ang="0">
+                                    <a:pos x="T8" y="T9"/>
+                                  </a:cxn>
+                                </a:cxnLst>
+                                <a:rect l="0" t="0" r="r" b="b"/>
+                                <a:pathLst>
+                                  <a:path w="2727" h="2732">
+                                    <a:moveTo>
+                                      <a:pt x="0" y="2732"/>
+                                    </a:moveTo>
+                                    <a:lnTo>
+                                      <a:pt x="0" y="2728"/>
+                                    </a:lnTo>
+                                    <a:lnTo>
+                                      <a:pt x="2722" y="0"/>
+                                    </a:lnTo>
+                                    <a:lnTo>
+                                      <a:pt x="2727" y="5"/>
+                                    </a:lnTo>
+                                    <a:lnTo>
+                                      <a:pt x="0" y="2732"/>
+                                    </a:lnTo>
+                                    <a:close/>
+                                  </a:path>
+                                </a:pathLst>
+                              </a:custGeom>
+                              <a:grpFill/>
+                              <a:ln>
+                                <a:noFill/>
+                              </a:ln>
+                              <a:extLst>
+                                <a:ext uri="{91240B29-F687-4F45-9708-019B960494DF}">
+                                  <a14:hiddenLine xmlns:a14="http://schemas.microsoft.com/office/drawing/2010/main" w="9525">
+                                    <a:solidFill>
+                                      <a:srgbClr val="000000"/>
+                                    </a:solidFill>
+                                    <a:round/>
+                                    <a:headEnd/>
+                                    <a:tailEnd/>
+                                  </a14:hiddenLine>
+                                </a:ext>
+                              </a:extLst>
+                            </wps:spPr>
+                            <wps:bodyPr vert="horz" wrap="square" lIns="91440" tIns="45720" rIns="91440" bIns="45720" numCol="1" anchor="t" anchorCtr="0" compatLnSpc="1">
+                              <a:prstTxWarp prst="textNoShape">
+                                <a:avLst/>
+                              </a:prstTxWarp>
+                            </wps:bodyPr>
+                          </wps:wsp>
+                        </wpg:wgp>
+                      </a:graphicData>
+                    </a:graphic>
+                    <wp14:sizeRelH relativeFrom="page">
+                      <wp14:pctWidth>70600</wp14:pctWidth>
+                    </wp14:sizeRelH>
+                    <wp14:sizeRelV relativeFrom="page">
+                      <wp14:pctHeight>56600</wp14:pctHeight>
+                    </wp14:sizeRelV>
+                  </wp:anchor>
+                </w:drawing>
+              </mc:Choice>
+              <mc:Fallback>
+                <w:pict>
+                  <v:group w14:anchorId="262146F9" id="Grupo 2" o:spid="_x0000_s1026" style="position:absolute;margin-left:0;margin-top:0;width:432.65pt;height:448.55pt;z-index:-251656192;mso-width-percent:706;mso-height-percent:566;mso-left-percent:220;mso-top-percent:300;mso-position-horizontal-relative:page;mso-position-vertical-relative:page;mso-width-percent:706;mso-height-percent:566;mso-left-percent:220;mso-top-percent:300" coordsize="43291,44910" o:gfxdata="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">
+                    <o:lock v:ext="edit" aspectratio="t"/>
+                    <v:shape id="Forma libre 64" o:spid="_x0000_s1027" style="position:absolute;left:15017;width:28274;height:28352;visibility:visible;mso-wrap-style:square;v-text-anchor:top" coordsize="1781,1786" o:gfxdata="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" path="m4,1786l,1782,1776,r5,5l4,1786xe" filled="f" stroked="f">
+                      <v:path arrowok="t" o:connecttype="custom" o:connectlocs="6350,2835275;0,2828925;2819400,0;2827338,7938;6350,2835275" o:connectangles="0,0,0,0,0"/>
+                    </v:shape>
+                    <v:shape id="Forma libre 65" o:spid="_x0000_s1028" style="position:absolute;left:7826;top:2270;width:35465;height:35464;visibility:visible;mso-wrap-style:square;v-text-anchor:top" coordsize="2234,2234" o:gfxdata="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" path="m5,2234l,2229,2229,r5,5l5,2234xe" filled="f" stroked="f">
+                      <v:path arrowok="t" o:connecttype="custom" o:connectlocs="7938,3546475;0,3538538;3538538,0;3546475,7938;7938,3546475" o:connectangles="0,0,0,0,0"/>
+                    </v:shape>
+                    <v:shape id="Forma libre 66" o:spid="_x0000_s1029" style="position:absolute;left:8413;top:1095;width:34878;height:34877;visibility:visible;mso-wrap-style:square;v-text-anchor:top" coordsize="2197,2197" o:gfxdata="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" path="m9,2197l,2193,2188,r9,10l9,2197xe" filled="f" stroked="f">
+                      <v:path arrowok="t" o:connecttype="custom" o:connectlocs="14288,3487738;0,3481388;3473450,0;3487738,15875;14288,3487738" o:connectangles="0,0,0,0,0"/>
+                    </v:shape>
+                    <v:shape id="Forma libre 67" o:spid="_x0000_s1030" style="position:absolute;left:12160;top:4984;width:31131;height:31211;visibility:visible;mso-wrap-style:square;v-text-anchor:top" coordsize="1961,1966" o:gfxdata="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" path="m9,1966l,1957,1952,r9,9l9,1966xe" filled="f" stroked="f">
+                      <v:path arrowok="t" o:connecttype="custom" o:connectlocs="14288,3121025;0,3106738;3098800,0;3113088,14288;14288,3121025" o:connectangles="0,0,0,0,0"/>
+                    </v:shape>
+                    <v:shape id="Forma libre 68" o:spid="_x0000_s1031" style="position:absolute;top:1539;width:43291;height:43371;visibility:visible;mso-wrap-style:square;v-text-anchor:top" coordsize="2727,2732" o:gfxdata="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" path="m,2732r,-4l2722,r5,5l,2732xe" filled="f" stroked="f">
+                      <v:path arrowok="t" o:connecttype="custom" o:connectlocs="0,4337050;0,4330700;4321175,0;4329113,7938;0,4337050" o:connectangles="0,0,0,0,0"/>
+                    </v:shape>
+                    <w10:wrap anchorx="page" anchory="page"/>
+                  </v:group>
+                </w:pict>
+              </mc:Fallback>
+            </mc:AlternateContent>
+          </w:r>
+          <w:r>
+            <w:rPr>
+              <w:noProof/>
+            </w:rPr>
+            <mc:AlternateContent>
+              <mc:Choice Requires="wps">
+                <w:drawing>
+                  <wp:anchor distT="0" distB="0" distL="114300" distR="114300" simplePos="0" relativeHeight="251659264" behindDoc="0" locked="0" layoutInCell="1" allowOverlap="1" wp14:anchorId="448B5BA9" wp14:editId="3148315F">
+                    <wp:simplePos x="0" y="0"/>
+                    <wp:positionH relativeFrom="page">
+                      <wp:align>center</wp:align>
+                    </wp:positionH>
+                    <wp:positionV relativeFrom="margin">
+                      <wp:align>bottom</wp:align>
+                    </wp:positionV>
+                    <wp:extent cx="5943600" cy="374904"/>
+                    <wp:effectExtent l="0" t="0" r="0" b="2540"/>
+                    <wp:wrapNone/>
+                    <wp:docPr id="69" name="Cuadro de texto 73"/>
+                    <wp:cNvGraphicFramePr/>
+                    <a:graphic xmlns:a="http://schemas.openxmlformats.org/drawingml/2006/main">
+                      <a:graphicData uri="http://schemas.microsoft.com/office/word/2010/wordprocessingShape">
+                        <wps:wsp>
+                          <wps:cNvSpPr txBox="1"/>
+                          <wps:spPr>
+                            <a:xfrm>
+                              <a:off x="0" y="0"/>
+                              <a:ext cx="5943600" cy="374904"/>
+                            </a:xfrm>
+                            <a:prstGeom prst="rect">
+                              <a:avLst/>
+                            </a:prstGeom>
+                            <a:noFill/>
+                            <a:ln w="6350">
+                              <a:noFill/>
+                            </a:ln>
+                            <a:effectLst/>
+                          </wps:spPr>
+                          <wps:style>
+                            <a:lnRef idx="0">
+                              <a:schemeClr val="accent1"/>
+                            </a:lnRef>
+                            <a:fillRef idx="0">
+                              <a:schemeClr val="accent1"/>
+                            </a:fillRef>
+                            <a:effectRef idx="0">
+                              <a:schemeClr val="accent1"/>
+                            </a:effectRef>
+                            <a:fontRef idx="minor">
+                              <a:schemeClr val="dk1"/>
+                            </a:fontRef>
+                          </wps:style>
+                          <wps:txbx>
+                            <w:txbxContent>
+                              <w:p>
+                                <w:pPr>
+                                  <w:pStyle w:val="Sinespaciado"/>
+                                  <w:jc w:val="right"/>
+                                  <w:rPr>
+                                    <w:color w:val="4472C4" w:themeColor="accent1"/>
+                                    <w:sz w:val="36"/>
+                                    <w:szCs w:val="36"/>
+                                  </w:rPr>
+                                </w:pPr>
+                                <w:sdt>
+                                  <w:sdtPr>
+                                    <w:rPr>
+                                      <w:color w:val="4472C4" w:themeColor="accent1"/>
+                                      <w:sz w:val="36"/>
+                                      <w:szCs w:val="36"/>
+                                    </w:rPr>
+                                    <w:alias w:val="Escolar"/>
+                                    <w:tag w:val="Escolar"/>
+                                    <w:id w:val="1850680582"/>
+                                    <w:dataBinding w:prefixMappings="xmlns:ns0='http://schemas.openxmlformats.org/officeDocument/2006/extended-properties' " w:xpath="/ns0:Properties[1]/ns0:Company[1]" w:storeItemID="{6668398D-A668-4E3E-A5EB-62B293D839F1}"/>
+                                    <w:text/>
+                                  </w:sdtPr>
+                                  <w:sdtContent>
+                                    <w:r>
+                                      <w:rPr>
+                                        <w:color w:val="4472C4" w:themeColor="accent1"/>
+                                        <w:sz w:val="36"/>
+                                        <w:szCs w:val="36"/>
+                                      </w:rPr>
+                                      <w:t>Udea</w:t>
+                                    </w:r>
+                                  </w:sdtContent>
+                                </w:sdt>
+                              </w:p>
+                              <w:sdt>
+                                <w:sdtPr>
+                                  <w:rPr>
+                                    <w:color w:val="4472C4" w:themeColor="accent1"/>
+                                    <w:sz w:val="36"/>
+                                    <w:szCs w:val="36"/>
+                                  </w:rPr>
+                                  <w:alias w:val="Curso"/>
+                                  <w:tag w:val="Curso"/>
+                                  <w:id w:val="1717703537"/>
+                                  <w:dataBinding w:prefixMappings="xmlns:ns0='http://purl.org/dc/elements/1.1/' xmlns:ns1='http://schemas.openxmlformats.org/package/2006/metadata/core-properties' " w:xpath="/ns1:coreProperties[1]/ns1:category[1]" w:storeItemID="{6C3C8BC8-F283-45AE-878A-BAB7291924A1}"/>
+                                  <w:text/>
+                                </w:sdtPr>
+                                <w:sdtContent>
+                                  <w:p>
+                                    <w:pPr>
+                                      <w:pStyle w:val="Sinespaciado"/>
+                                      <w:jc w:val="right"/>
+                                      <w:rPr>
+                                        <w:color w:val="4472C4" w:themeColor="accent1"/>
+                                        <w:sz w:val="36"/>
+                                        <w:szCs w:val="36"/>
+                                      </w:rPr>
+                                    </w:pPr>
+                                    <w:r>
+                                      <w:rPr>
+                                        <w:color w:val="4472C4" w:themeColor="accent1"/>
+                                        <w:sz w:val="36"/>
+                                        <w:szCs w:val="36"/>
+                                      </w:rPr>
+                                      <w:t>Informática II</w:t>
+                                    </w:r>
+                                  </w:p>
+                                </w:sdtContent>
+                              </w:sdt>
+                            </w:txbxContent>
+                          </wps:txbx>
+                          <wps:bodyPr rot="0" spcFirstLastPara="0" vertOverflow="overflow" horzOverflow="overflow" vert="horz" wrap="square" lIns="0" tIns="0" rIns="0" bIns="0" numCol="1" spcCol="0" rtlCol="0" fromWordArt="0" anchor="b" anchorCtr="0" forceAA="0" compatLnSpc="1">
+                            <a:prstTxWarp prst="textNoShape">
+                              <a:avLst/>
+                            </a:prstTxWarp>
+                            <a:spAutoFit/>
+                          </wps:bodyPr>
+                        </wps:wsp>
+                      </a:graphicData>
+                    </a:graphic>
+                    <wp14:sizeRelH relativeFrom="page">
+                      <wp14:pctWidth>76500</wp14:pctWidth>
+                    </wp14:sizeRelH>
+                    <wp14:sizeRelV relativeFrom="margin">
+                      <wp14:pctHeight>0</wp14:pctHeight>
+                    </wp14:sizeRelV>
+                  </wp:anchor>
+                </w:drawing>
+              </mc:Choice>
+              <mc:Fallback>
+                <w:pict>
+                  <v:shape w14:anchorId="448B5BA9" id="Cuadro de texto 73" o:spid="_x0000_s1027" type="#_x0000_t202" style="position:absolute;margin-left:0;margin-top:0;width:468pt;height:29.5pt;z-index:251659264;visibility:visible;mso-wrap-style:square;mso-width-percent:765;mso-height-percent:0;mso-wrap-distance-left:9pt;mso-wrap-distance-top:0;mso-wrap-distance-right:9pt;mso-wrap-distance-bottom:0;mso-position-horizontal:center;mso-position-horizontal-relative:page;mso-position-vertical:bottom;mso-position-vertical-relative:margin;mso-width-percent:765;mso-height-percent:0;mso-width-relative:page;mso-height-relative:margin;v-text-anchor:bottom" o:gfxdata="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" filled="f" stroked="f" strokeweight=".5pt">
+                    <v:textbox style="mso-fit-shape-to-text:t" inset="0,0,0,0">
+                      <w:txbxContent>
+                        <w:p>
+                          <w:pPr>
+                            <w:pStyle w:val="Sinespaciado"/>
+                            <w:jc w:val="right"/>
+                            <w:rPr>
+                              <w:color w:val="4472C4" w:themeColor="accent1"/>
+                              <w:sz w:val="36"/>
+                              <w:szCs w:val="36"/>
+                            </w:rPr>
+                          </w:pPr>
+                          <w:sdt>
+                            <w:sdtPr>
+                              <w:rPr>
+                                <w:color w:val="4472C4" w:themeColor="accent1"/>
+                                <w:sz w:val="36"/>
+                                <w:szCs w:val="36"/>
+                              </w:rPr>
+                              <w:alias w:val="Escolar"/>
+                              <w:tag w:val="Escolar"/>
+                              <w:id w:val="1850680582"/>
+                              <w:dataBinding w:prefixMappings="xmlns:ns0='http://schemas.openxmlformats.org/officeDocument/2006/extended-properties' " w:xpath="/ns0:Properties[1]/ns0:Company[1]" w:storeItemID="{6668398D-A668-4E3E-A5EB-62B293D839F1}"/>
+                              <w:text/>
+                            </w:sdtPr>
+                            <w:sdtContent>
+                              <w:r>
+                                <w:rPr>
+                                  <w:color w:val="4472C4" w:themeColor="accent1"/>
+                                  <w:sz w:val="36"/>
+                                  <w:szCs w:val="36"/>
+                                </w:rPr>
+                                <w:t>Udea</w:t>
+                              </w:r>
+                            </w:sdtContent>
+                          </w:sdt>
+                        </w:p>
+                        <w:sdt>
+                          <w:sdtPr>
+                            <w:rPr>
+                              <w:color w:val="4472C4" w:themeColor="accent1"/>
+                              <w:sz w:val="36"/>
+                              <w:szCs w:val="36"/>
+                            </w:rPr>
+                            <w:alias w:val="Curso"/>
+                            <w:tag w:val="Curso"/>
+                            <w:id w:val="1717703537"/>
+                            <w:dataBinding w:prefixMappings="xmlns:ns0='http://purl.org/dc/elements/1.1/' xmlns:ns1='http://schemas.openxmlformats.org/package/2006/metadata/core-properties' " w:xpath="/ns1:coreProperties[1]/ns1:category[1]" w:storeItemID="{6C3C8BC8-F283-45AE-878A-BAB7291924A1}"/>
+                            <w:text/>
+                          </w:sdtPr>
+                          <w:sdtContent>
+                            <w:p>
+                              <w:pPr>
+                                <w:pStyle w:val="Sinespaciado"/>
+                                <w:jc w:val="right"/>
+                                <w:rPr>
+                                  <w:color w:val="4472C4" w:themeColor="accent1"/>
+                                  <w:sz w:val="36"/>
+                                  <w:szCs w:val="36"/>
+                                </w:rPr>
+                              </w:pPr>
+                              <w:r>
+                                <w:rPr>
+                                  <w:color w:val="4472C4" w:themeColor="accent1"/>
+                                  <w:sz w:val="36"/>
+                                  <w:szCs w:val="36"/>
+                                </w:rPr>
+                                <w:t>Informática II</w:t>
+                              </w:r>
+                            </w:p>
+                          </w:sdtContent>
+                        </w:sdt>
+                      </w:txbxContent>
+                    </v:textbox>
+                    <w10:wrap anchorx="page" anchory="margin"/>
+                  </v:shape>
+                </w:pict>
+              </mc:Fallback>
+            </mc:AlternateContent>
+          </w:r>
+        </w:p>
+        <w:p>
+          <w:pPr>
+            <w:rPr>
+              <w:rFonts w:ascii="Arial" w:hAnsi="Arial" w:cs="Arial"/>
+              <w:sz w:val="24"/>
+              <w:szCs w:val="24"/>
+            </w:rPr>
+          </w:pPr>
+          <w:r>
+            <w:rPr>
+              <w:rFonts w:ascii="Arial" w:hAnsi="Arial" w:cs="Arial"/>
+              <w:sz w:val="24"/>
+              <w:szCs w:val="24"/>
+            </w:rPr>
+            <w:br w:type="page"/>
+          </w:r>
+        </w:p>
+      </w:sdtContent>
+    </w:sdt>
     <w:p>
       <w:pPr>
         <w:jc w:val="center"/>
@@ -23,6 +1222,7 @@
           <w:szCs w:val="28"/>
           <w:lang w:val="es-ES"/>
         </w:rPr>
+        <w:lastRenderedPageBreak/>
         <w:t>Informe Desafío 1</w:t>
       </w:r>
     </w:p>
@@ -106,8 +1306,19 @@
           <w:szCs w:val="24"/>
           <w:lang w:val="es-ES"/>
         </w:rPr>
-        <w:t>Se ha decido optar por una plantilla de Arduino en Tinkercad</w:t>
-      </w:r>
+        <w:t xml:space="preserve">Se ha decido optar por una plantilla de Arduino en </w:t>
+      </w:r>
+      <w:proofErr w:type="spellStart"/>
+      <w:r>
+        <w:rPr>
+          <w:rFonts w:ascii="Arial" w:hAnsi="Arial" w:cs="Arial"/>
+          <w:sz w:val="24"/>
+          <w:szCs w:val="24"/>
+          <w:lang w:val="es-ES"/>
+        </w:rPr>
+        <w:t>Tinkercad</w:t>
+      </w:r>
+      <w:proofErr w:type="spellEnd"/>
       <w:r>
         <w:rPr>
           <w:rFonts w:ascii="Arial" w:hAnsi="Arial" w:cs="Arial"/>
@@ -135,8 +1346,9 @@
           <w:szCs w:val="24"/>
           <w:lang w:val="es-ES"/>
         </w:rPr>
-        <w:t>2 wire LCD</w:t>
-      </w:r>
+        <w:t xml:space="preserve">2 </w:t>
+      </w:r>
+      <w:proofErr w:type="spellStart"/>
       <w:r>
         <w:rPr>
           <w:rFonts w:ascii="Arial" w:hAnsi="Arial" w:cs="Arial"/>
@@ -146,17 +1358,9 @@
           <w:szCs w:val="24"/>
           <w:lang w:val="es-ES"/>
         </w:rPr>
-        <w:t xml:space="preserve">. </w:t>
-      </w:r>
-      <w:r>
-        <w:rPr>
-          <w:rFonts w:ascii="Arial" w:hAnsi="Arial" w:cs="Arial"/>
-          <w:sz w:val="24"/>
-          <w:szCs w:val="24"/>
-          <w:lang w:val="es-ES"/>
-        </w:rPr>
-        <w:t>Se añadieron dos</w:t>
-      </w:r>
+        <w:t>wire</w:t>
+      </w:r>
+      <w:proofErr w:type="spellEnd"/>
       <w:r>
         <w:rPr>
           <w:rFonts w:ascii="Arial" w:hAnsi="Arial" w:cs="Arial"/>
@@ -166,7 +1370,7 @@
           <w:szCs w:val="24"/>
           <w:lang w:val="es-ES"/>
         </w:rPr>
-        <w:t xml:space="preserve"> Pushbutton</w:t>
+        <w:t xml:space="preserve"> LCD</w:t>
       </w:r>
       <w:r>
         <w:rPr>
@@ -177,7 +1381,7 @@
           <w:szCs w:val="24"/>
           <w:lang w:val="es-ES"/>
         </w:rPr>
-        <w:t xml:space="preserve"> </w:t>
+        <w:t xml:space="preserve">. </w:t>
       </w:r>
       <w:r>
         <w:rPr>
@@ -186,7 +1390,7 @@
           <w:szCs w:val="24"/>
           <w:lang w:val="es-ES"/>
         </w:rPr>
-        <w:t>a la placa, como lo plantea el problema. También se añadió el generador de señales (</w:t>
+        <w:t>Se añadieron dos</w:t>
       </w:r>
       <w:r>
         <w:rPr>
@@ -197,8 +1401,78 @@
           <w:szCs w:val="24"/>
           <w:lang w:val="es-ES"/>
         </w:rPr>
-        <w:t>function generator</w:t>
-      </w:r>
+        <w:t xml:space="preserve"> </w:t>
+      </w:r>
+      <w:proofErr w:type="spellStart"/>
+      <w:r>
+        <w:rPr>
+          <w:rFonts w:ascii="Arial" w:hAnsi="Arial" w:cs="Arial"/>
+          <w:i/>
+          <w:iCs/>
+          <w:sz w:val="24"/>
+          <w:szCs w:val="24"/>
+          <w:lang w:val="es-ES"/>
+        </w:rPr>
+        <w:t>Pushbutton</w:t>
+      </w:r>
+      <w:proofErr w:type="spellEnd"/>
+      <w:r>
+        <w:rPr>
+          <w:rFonts w:ascii="Arial" w:hAnsi="Arial" w:cs="Arial"/>
+          <w:i/>
+          <w:iCs/>
+          <w:sz w:val="24"/>
+          <w:szCs w:val="24"/>
+          <w:lang w:val="es-ES"/>
+        </w:rPr>
+        <w:t xml:space="preserve"> </w:t>
+      </w:r>
+      <w:r>
+        <w:rPr>
+          <w:rFonts w:ascii="Arial" w:hAnsi="Arial" w:cs="Arial"/>
+          <w:sz w:val="24"/>
+          <w:szCs w:val="24"/>
+          <w:lang w:val="es-ES"/>
+        </w:rPr>
+        <w:t>a la placa, como lo plantea el problema. También se añadió el generador de señales (</w:t>
+      </w:r>
+      <w:proofErr w:type="spellStart"/>
+      <w:r>
+        <w:rPr>
+          <w:rFonts w:ascii="Arial" w:hAnsi="Arial" w:cs="Arial"/>
+          <w:i/>
+          <w:iCs/>
+          <w:sz w:val="24"/>
+          <w:szCs w:val="24"/>
+          <w:lang w:val="es-ES"/>
+        </w:rPr>
+        <w:t>function</w:t>
+      </w:r>
+      <w:proofErr w:type="spellEnd"/>
+      <w:r>
+        <w:rPr>
+          <w:rFonts w:ascii="Arial" w:hAnsi="Arial" w:cs="Arial"/>
+          <w:i/>
+          <w:iCs/>
+          <w:sz w:val="24"/>
+          <w:szCs w:val="24"/>
+          <w:lang w:val="es-ES"/>
+        </w:rPr>
+        <w:t xml:space="preserve"> </w:t>
+      </w:r>
+      <w:proofErr w:type="spellStart"/>
+      <w:r>
+        <w:rPr>
+          <w:rFonts w:ascii="Arial" w:hAnsi="Arial" w:cs="Arial"/>
+          <w:i/>
+          <w:iCs/>
+          <w:sz w:val="24"/>
+          <w:szCs w:val="24"/>
+          <w:lang w:val="es-ES"/>
+        </w:rPr>
+        <w:t>generator</w:t>
+      </w:r>
+      <w:proofErr w:type="spellEnd"/>
       <w:r>
         <w:rPr>
           <w:rFonts w:ascii="Arial" w:hAnsi="Arial" w:cs="Arial"/>
@@ -228,10 +1502,10 @@
           <w:lang w:val="es-ES"/>
         </w:rPr>
         <w:drawing>
-          <wp:inline distT="0" distB="0" distL="0" distR="0" wp14:anchorId="7DB34E6C" wp14:editId="48FB612F">
-            <wp:extent cx="4469103" cy="2688609"/>
-            <wp:effectExtent l="0" t="0" r="8255" b="0"/>
-            <wp:docPr id="1108440594" name="Imagen 1"/>
+          <wp:inline distT="0" distB="0" distL="0" distR="0" wp14:anchorId="6AD83986" wp14:editId="4AB855A5">
+            <wp:extent cx="5400040" cy="3239770"/>
+            <wp:effectExtent l="0" t="0" r="0" b="0"/>
+            <wp:docPr id="1302086373" name="Imagen 1"/>
             <wp:cNvGraphicFramePr>
               <a:graphicFrameLocks xmlns:a="http://schemas.openxmlformats.org/drawingml/2006/main" noChangeAspect="1"/>
             </wp:cNvGraphicFramePr>
@@ -239,11 +1513,11 @@
               <a:graphicData uri="http://schemas.openxmlformats.org/drawingml/2006/picture">
                 <pic:pic xmlns:pic="http://schemas.openxmlformats.org/drawingml/2006/picture">
                   <pic:nvPicPr>
-                    <pic:cNvPr id="1108440594" name="Imagen 1108440594"/>
+                    <pic:cNvPr id="1302086373" name="Imagen 1302086373"/>
                     <pic:cNvPicPr/>
                   </pic:nvPicPr>
                   <pic:blipFill>
-                    <a:blip r:embed="rId4" cstate="print">
+                    <a:blip r:embed="rId5">
                       <a:extLst>
                         <a:ext uri="{28A0092B-C50C-407E-A947-70E740481C1C}">
                           <a14:useLocalDpi xmlns:a14="http://schemas.microsoft.com/office/drawing/2010/main" val="0"/>
@@ -257,7 +1531,7 @@
                   <pic:spPr>
                     <a:xfrm>
                       <a:off x="0" y="0"/>
-                      <a:ext cx="4473387" cy="2691186"/>
+                      <a:ext cx="5400040" cy="3239770"/>
                     </a:xfrm>
                     <a:prstGeom prst="rect">
                       <a:avLst/>
@@ -278,7 +1552,6 @@
           <w:bCs/>
           <w:sz w:val="24"/>
           <w:szCs w:val="24"/>
-          <w:lang w:val="es-ES"/>
         </w:rPr>
       </w:pPr>
       <w:r>
@@ -288,9 +1561,8 @@
           <w:bCs/>
           <w:sz w:val="24"/>
           <w:szCs w:val="24"/>
-          <w:lang w:val="es-ES"/>
-        </w:rPr>
-        <w:t>Idea 1</w:t>
+        </w:rPr>
+        <w:t>Idea 1: Cálculo de la Amplitud</w:t>
       </w:r>
     </w:p>
     <w:p>
@@ -299,7 +1571,6 @@
           <w:rFonts w:ascii="Arial" w:hAnsi="Arial" w:cs="Arial"/>
           <w:sz w:val="24"/>
           <w:szCs w:val="24"/>
-          <w:lang w:val="es-ES"/>
         </w:rPr>
       </w:pPr>
       <w:r>
@@ -307,90 +1578,8 @@
           <w:rFonts w:ascii="Arial" w:hAnsi="Arial" w:cs="Arial"/>
           <w:sz w:val="24"/>
           <w:szCs w:val="24"/>
-          <w:lang w:val="es-ES"/>
-        </w:rPr>
-        <w:t xml:space="preserve">Al revisar cada uno de los datos que arrojaban las ondas, se descubrieron algunas particularidades. En los tres tipos de ondas se descubrió que el valor máximo que toma la función en su punto </w:t>
-      </w:r>
-      <w:r>
-        <w:rPr>
-          <w:rFonts w:ascii="Arial" w:hAnsi="Arial" w:cs="Arial"/>
-          <w:sz w:val="24"/>
-          <w:szCs w:val="24"/>
-          <w:lang w:val="es-ES"/>
-        </w:rPr>
-        <w:t>más</w:t>
-      </w:r>
-      <w:r>
-        <w:rPr>
-          <w:rFonts w:ascii="Arial" w:hAnsi="Arial" w:cs="Arial"/>
-          <w:sz w:val="24"/>
-          <w:szCs w:val="24"/>
-          <w:lang w:val="es-ES"/>
-        </w:rPr>
-        <w:t xml:space="preserve"> alto es igual al valor mínimo en su punto </w:t>
-      </w:r>
-      <w:r>
-        <w:rPr>
-          <w:rFonts w:ascii="Arial" w:hAnsi="Arial" w:cs="Arial"/>
-          <w:sz w:val="24"/>
-          <w:szCs w:val="24"/>
-          <w:lang w:val="es-ES"/>
-        </w:rPr>
-        <w:t>más</w:t>
-      </w:r>
-      <w:r>
-        <w:rPr>
-          <w:rFonts w:ascii="Arial" w:hAnsi="Arial" w:cs="Arial"/>
-          <w:sz w:val="24"/>
-          <w:szCs w:val="24"/>
-          <w:lang w:val="es-ES"/>
-        </w:rPr>
-        <w:t xml:space="preserve"> bajo (en este caso negativo).</w:t>
-      </w:r>
-      <w:r>
-        <w:rPr>
-          <w:rFonts w:ascii="Arial" w:hAnsi="Arial" w:cs="Arial"/>
-          <w:sz w:val="24"/>
-          <w:szCs w:val="24"/>
-          <w:lang w:val="es-ES"/>
-        </w:rPr>
-        <w:t xml:space="preserve"> M</w:t>
-      </w:r>
-      <w:r>
-        <w:rPr>
-          <w:rFonts w:ascii="Arial" w:hAnsi="Arial" w:cs="Arial"/>
-          <w:sz w:val="24"/>
-          <w:szCs w:val="24"/>
-          <w:lang w:val="es-ES"/>
-        </w:rPr>
-        <w:t>ediante una función en c++</w:t>
-      </w:r>
-      <w:r>
-        <w:rPr>
-          <w:rFonts w:ascii="Arial" w:hAnsi="Arial" w:cs="Arial"/>
-          <w:sz w:val="24"/>
-          <w:szCs w:val="24"/>
-          <w:lang w:val="es-ES"/>
-        </w:rPr>
-        <w:t xml:space="preserve"> se trataría de recibir cada uno de esos datos y guardarlos en un array</w:t>
-      </w:r>
-      <w:r>
-        <w:rPr>
-          <w:rFonts w:ascii="Arial" w:hAnsi="Arial" w:cs="Arial"/>
-          <w:sz w:val="24"/>
-          <w:szCs w:val="24"/>
-          <w:lang w:val="es-ES"/>
-        </w:rPr>
-        <w:t>.</w:t>
-      </w:r>
-      <w:r>
-        <w:rPr>
-          <w:rFonts w:ascii="Arial" w:hAnsi="Arial" w:cs="Arial"/>
-          <w:sz w:val="24"/>
-          <w:szCs w:val="24"/>
-          <w:lang w:val="es-ES"/>
-        </w:rPr>
-        <w:t xml:space="preserve"> Ahora bien, para calcular la amplitud vamos a usar esta fórmula, Amplitud = (valorMax – valorMin) / 2. Pero con esto no tendríamos la amplitud, ese valor se va a dividir entre 100, con esto convertimos ese valor a V y por lo tanto obteniendo la amplitud.</w:t>
+        </w:rPr>
+        <w:t>Durante el análisis de datos de ondas, se ha observado que en todos los tipos de ondas investigados, el valor máximo en el punto más alto es equivalente al valor mínimo en el punto más bajo (en términos absolutos). Para calcular la amplitud de estas ondas, se empleará la fórmula:</w:t>
       </w:r>
     </w:p>
     <w:p>
@@ -399,7 +1588,6 @@
           <w:rFonts w:ascii="Arial" w:hAnsi="Arial" w:cs="Arial"/>
           <w:sz w:val="24"/>
           <w:szCs w:val="24"/>
-          <w:lang w:val="es-ES"/>
         </w:rPr>
       </w:pPr>
       <w:r>
@@ -407,120 +1595,107 @@
           <w:rFonts w:ascii="Arial" w:hAnsi="Arial" w:cs="Arial"/>
           <w:sz w:val="24"/>
           <w:szCs w:val="24"/>
-          <w:lang w:val="es-ES"/>
-        </w:rPr>
-        <w:t>Si embargo ha surgido un problema, pues el array inicialmente esta inicializado con una longitud de 500. Entonces si el periodo de captura de datos es grande, el tamaño es insuficiente. Por lo tanto, se está buscando una solución al problema</w:t>
-      </w:r>
-      <w:r>
-        <w:rPr>
-          <w:rFonts w:ascii="Arial" w:hAnsi="Arial" w:cs="Arial"/>
-          <w:sz w:val="24"/>
-          <w:szCs w:val="24"/>
-          <w:lang w:val="es-ES"/>
-        </w:rPr>
-        <w:t>. T</w:t>
-      </w:r>
-      <w:r>
-        <w:rPr>
-          <w:rFonts w:ascii="Arial" w:hAnsi="Arial" w:cs="Arial"/>
-          <w:sz w:val="24"/>
-          <w:szCs w:val="24"/>
-          <w:lang w:val="es-ES"/>
-        </w:rPr>
-        <w:t xml:space="preserve">ampoco sabemos la cantidad de datos que se van a capturar por lo que ese tamaño debe de ser modificado en </w:t>
-      </w:r>
-      <w:r>
-        <w:rPr>
-          <w:rFonts w:ascii="Arial" w:hAnsi="Arial" w:cs="Arial"/>
-          <w:sz w:val="24"/>
-          <w:szCs w:val="24"/>
-          <w:lang w:val="es-ES"/>
-        </w:rPr>
-        <w:t>alg</w:t>
-      </w:r>
-      <w:r>
-        <w:rPr>
-          <w:rFonts w:ascii="Arial" w:hAnsi="Arial" w:cs="Arial"/>
-          <w:sz w:val="24"/>
-          <w:szCs w:val="24"/>
-          <w:lang w:val="es-ES"/>
-        </w:rPr>
-        <w:t>una parte del código.</w:t>
+        </w:rPr>
+        <w:t>Amplitud=</w:t>
+      </w:r>
+      <w:r>
+        <w:rPr>
+          <w:rFonts w:ascii="Arial" w:hAnsi="Arial" w:cs="Arial"/>
+          <w:sz w:val="24"/>
+          <w:szCs w:val="24"/>
+        </w:rPr>
+        <w:t xml:space="preserve"> (</w:t>
+      </w:r>
+      <w:proofErr w:type="spellStart"/>
+      <w:r>
+        <w:rPr>
+          <w:rFonts w:ascii="Arial" w:hAnsi="Arial" w:cs="Arial"/>
+          <w:sz w:val="24"/>
+          <w:szCs w:val="24"/>
+        </w:rPr>
+        <w:t>valorMax</w:t>
+      </w:r>
+      <w:proofErr w:type="spellEnd"/>
+      <w:r>
+        <w:rPr>
+          <w:rFonts w:ascii="Arial" w:hAnsi="Arial" w:cs="Arial"/>
+          <w:sz w:val="24"/>
+          <w:szCs w:val="24"/>
+        </w:rPr>
+        <w:t xml:space="preserve"> – </w:t>
+      </w:r>
+      <w:proofErr w:type="spellStart"/>
+      <w:r>
+        <w:rPr>
+          <w:rFonts w:ascii="Arial" w:hAnsi="Arial" w:cs="Arial"/>
+          <w:sz w:val="24"/>
+          <w:szCs w:val="24"/>
+        </w:rPr>
+        <w:t>valorMin</w:t>
+      </w:r>
+      <w:proofErr w:type="spellEnd"/>
+      <w:r>
+        <w:rPr>
+          <w:rFonts w:ascii="Arial" w:hAnsi="Arial" w:cs="Arial"/>
+          <w:sz w:val="24"/>
+          <w:szCs w:val="24"/>
+        </w:rPr>
+        <w:t>) / 2</w:t>
       </w:r>
     </w:p>
     <w:p>
       <w:pPr>
         <w:rPr>
           <w:rFonts w:ascii="Arial" w:hAnsi="Arial" w:cs="Arial"/>
-          <w:b/>
-          <w:bCs/>
-          <w:sz w:val="24"/>
-          <w:szCs w:val="24"/>
-          <w:lang w:val="es-ES"/>
+          <w:sz w:val="24"/>
+          <w:szCs w:val="24"/>
         </w:rPr>
       </w:pPr>
       <w:r>
         <w:rPr>
           <w:rFonts w:ascii="Arial" w:hAnsi="Arial" w:cs="Arial"/>
-          <w:b/>
-          <w:bCs/>
-          <w:sz w:val="24"/>
-          <w:szCs w:val="24"/>
-          <w:lang w:val="es-ES"/>
-        </w:rPr>
-        <w:t>Idea 2</w:t>
+          <w:sz w:val="24"/>
+          <w:szCs w:val="24"/>
+        </w:rPr>
+        <w:t>Posteriormente, este valor de amplitud se dividirá por 100 para convertirlo a voltios. La implementación en C++ de esta metodología implicará la recepción de datos de ondas, su almacenamiento en un array, y el cálculo de la amplitud según la fórmula mencionada.</w:t>
       </w:r>
     </w:p>
     <w:p>
       <w:pPr>
         <w:rPr>
           <w:rFonts w:ascii="Arial" w:hAnsi="Arial" w:cs="Arial"/>
-          <w:sz w:val="24"/>
-          <w:szCs w:val="24"/>
-          <w:lang w:val="es-ES"/>
+          <w:b/>
+          <w:bCs/>
+          <w:sz w:val="24"/>
+          <w:szCs w:val="24"/>
         </w:rPr>
       </w:pPr>
       <w:r>
         <w:rPr>
           <w:rFonts w:ascii="Arial" w:hAnsi="Arial" w:cs="Arial"/>
-          <w:sz w:val="24"/>
-          <w:szCs w:val="24"/>
-          <w:lang w:val="es-ES"/>
-        </w:rPr>
-        <w:t xml:space="preserve">En el caso de la onda Cuadrada, esta tiene una particularidad. Los valores que toma durante la ejecución los máximos y los mínimos son iguales (sin tomar el </w:t>
-      </w:r>
-      <w:r>
-        <w:rPr>
-          <w:rFonts w:ascii="Arial" w:hAnsi="Arial" w:cs="Arial"/>
-          <w:sz w:val="24"/>
-          <w:szCs w:val="24"/>
-          <w:lang w:val="es-ES"/>
-        </w:rPr>
-        <w:lastRenderedPageBreak/>
-        <w:t>signo) y solo sucede en este tipo de Ondas. Por lo que mediante una función se podría validar este hecho y decir que es una onda Cuadrada.</w:t>
+          <w:b/>
+          <w:bCs/>
+          <w:sz w:val="24"/>
+          <w:szCs w:val="24"/>
+        </w:rPr>
+        <w:t>Idea 2: Identificación de Tipos de Onda</w:t>
       </w:r>
     </w:p>
     <w:p>
       <w:pPr>
         <w:rPr>
           <w:rFonts w:ascii="Arial" w:hAnsi="Arial" w:cs="Arial"/>
-          <w:b/>
-          <w:bCs/>
-          <w:sz w:val="24"/>
-          <w:szCs w:val="24"/>
-          <w:lang w:val="es-ES"/>
+          <w:sz w:val="24"/>
+          <w:szCs w:val="24"/>
         </w:rPr>
       </w:pPr>
       <w:r>
         <w:rPr>
           <w:rFonts w:ascii="Arial" w:hAnsi="Arial" w:cs="Arial"/>
-          <w:b/>
-          <w:bCs/>
-          <w:sz w:val="24"/>
-          <w:szCs w:val="24"/>
-          <w:lang w:val="es-ES"/>
-        </w:rPr>
-        <w:t>Idea 3</w:t>
+          <w:sz w:val="24"/>
+          <w:szCs w:val="24"/>
+        </w:rPr>
+        <w:t>Onda Cuadrada</w:t>
       </w:r>
     </w:p>
     <w:p>
@@ -529,7 +1704,6 @@
           <w:rFonts w:ascii="Arial" w:hAnsi="Arial" w:cs="Arial"/>
           <w:sz w:val="24"/>
           <w:szCs w:val="24"/>
-          <w:lang w:val="es-ES"/>
         </w:rPr>
       </w:pPr>
       <w:r>
@@ -537,27 +1711,53 @@
           <w:rFonts w:ascii="Arial" w:hAnsi="Arial" w:cs="Arial"/>
           <w:sz w:val="24"/>
           <w:szCs w:val="24"/>
-          <w:lang w:val="es-ES"/>
-        </w:rPr>
-        <w:t>En las ondas triangulares, los valores que toma durante la ejecución no son valores consecutivos es decir sus valores cambian rápidamente. Lo cual da inferencia de ser una onda Trian</w:t>
-      </w:r>
-      <w:r>
-        <w:rPr>
-          <w:rFonts w:ascii="Arial" w:hAnsi="Arial" w:cs="Arial"/>
-          <w:sz w:val="24"/>
-          <w:szCs w:val="24"/>
-          <w:lang w:val="es-ES"/>
-        </w:rPr>
-        <w:t>gular</w:t>
-      </w:r>
-      <w:r>
-        <w:rPr>
-          <w:rFonts w:ascii="Arial" w:hAnsi="Arial" w:cs="Arial"/>
-          <w:sz w:val="24"/>
-          <w:szCs w:val="24"/>
-          <w:lang w:val="es-ES"/>
-        </w:rPr>
-        <w:t>.</w:t>
+        </w:rPr>
+        <w:t>Una característica distintiva de la onda cuadrada es que los valores máximos y mínimos (en términos absolutos) son iguales. Se puede</w:t>
+      </w:r>
+      <w:r>
+        <w:rPr>
+          <w:rFonts w:ascii="Arial" w:hAnsi="Arial" w:cs="Arial"/>
+          <w:b/>
+          <w:bCs/>
+          <w:sz w:val="24"/>
+          <w:szCs w:val="24"/>
+        </w:rPr>
+        <w:t xml:space="preserve"> </w:t>
+      </w:r>
+      <w:r>
+        <w:rPr>
+          <w:rFonts w:ascii="Arial" w:hAnsi="Arial" w:cs="Arial"/>
+          <w:sz w:val="24"/>
+          <w:szCs w:val="24"/>
+        </w:rPr>
+        <w:t>desarrollar una</w:t>
+      </w:r>
+      <w:r>
+        <w:rPr>
+          <w:rFonts w:ascii="Arial" w:hAnsi="Arial" w:cs="Arial"/>
+          <w:b/>
+          <w:bCs/>
+          <w:sz w:val="24"/>
+          <w:szCs w:val="24"/>
+        </w:rPr>
+        <w:t xml:space="preserve"> </w:t>
+      </w:r>
+      <w:r>
+        <w:rPr>
+          <w:rFonts w:ascii="Arial" w:hAnsi="Arial" w:cs="Arial"/>
+          <w:sz w:val="24"/>
+          <w:szCs w:val="24"/>
+        </w:rPr>
+        <w:t xml:space="preserve">función </w:t>
+      </w:r>
+      <w:r>
+        <w:rPr>
+          <w:rFonts w:ascii="Arial" w:hAnsi="Arial" w:cs="Arial"/>
+          <w:sz w:val="24"/>
+          <w:szCs w:val="24"/>
+        </w:rPr>
+        <w:lastRenderedPageBreak/>
+        <w:t>en C++ para validar esta propiedad y clasificar la onda como cuadrada en función de esta característica.</w:t>
       </w:r>
     </w:p>
     <w:p>
@@ -566,18 +1766,341 @@
           <w:rFonts w:ascii="Arial" w:hAnsi="Arial" w:cs="Arial"/>
           <w:sz w:val="24"/>
           <w:szCs w:val="24"/>
-          <w:lang w:val="es-ES"/>
         </w:rPr>
       </w:pPr>
+      <w:r>
+        <w:rPr>
+          <w:rFonts w:ascii="Arial" w:hAnsi="Arial" w:cs="Arial"/>
+          <w:sz w:val="24"/>
+          <w:szCs w:val="24"/>
+        </w:rPr>
+        <w:t>Onda Senoidal</w:t>
+      </w:r>
+    </w:p>
+    <w:p>
+      <w:pPr>
+        <w:rPr>
+          <w:rFonts w:ascii="Arial" w:hAnsi="Arial" w:cs="Arial"/>
+          <w:sz w:val="24"/>
+          <w:szCs w:val="24"/>
+        </w:rPr>
+      </w:pPr>
+      <w:r>
+        <w:rPr>
+          <w:rFonts w:ascii="Arial" w:hAnsi="Arial" w:cs="Arial"/>
+          <w:sz w:val="24"/>
+          <w:szCs w:val="24"/>
+        </w:rPr>
+        <w:t>La onda senoidal se caracteriza por tener una variación suave en sus valores, es decir, los cambios entre los valores consecutivos son graduales y no bruscos. Para identificar una onda senoidal, se puede implementar una función que analice si la mayoría de los cambios entre valores son suaves, utilizando un</w:t>
+      </w:r>
+      <w:r>
+        <w:rPr>
+          <w:rFonts w:ascii="Arial" w:hAnsi="Arial" w:cs="Arial"/>
+          <w:sz w:val="24"/>
+          <w:szCs w:val="24"/>
+        </w:rPr>
+        <w:t>a variable de control</w:t>
+      </w:r>
+      <w:r>
+        <w:rPr>
+          <w:rFonts w:ascii="Arial" w:hAnsi="Arial" w:cs="Arial"/>
+          <w:sz w:val="24"/>
+          <w:szCs w:val="24"/>
+        </w:rPr>
+        <w:t xml:space="preserve"> para definir qué se considera una variación moderada.</w:t>
+      </w:r>
+    </w:p>
+    <w:p>
+      <w:pPr>
+        <w:rPr>
+          <w:rFonts w:ascii="Arial" w:hAnsi="Arial" w:cs="Arial"/>
+          <w:sz w:val="24"/>
+          <w:szCs w:val="24"/>
+        </w:rPr>
+      </w:pPr>
+      <w:r>
+        <w:rPr>
+          <w:rFonts w:ascii="Arial" w:hAnsi="Arial" w:cs="Arial"/>
+          <w:sz w:val="24"/>
+          <w:szCs w:val="24"/>
+        </w:rPr>
+        <w:t>Onda Triangular</w:t>
+      </w:r>
+    </w:p>
+    <w:p>
+      <w:pPr>
+        <w:rPr>
+          <w:rFonts w:ascii="Arial" w:hAnsi="Arial" w:cs="Arial"/>
+          <w:sz w:val="24"/>
+          <w:szCs w:val="24"/>
+        </w:rPr>
+      </w:pPr>
+      <w:r>
+        <w:rPr>
+          <w:rFonts w:ascii="Arial" w:hAnsi="Arial" w:cs="Arial"/>
+          <w:sz w:val="24"/>
+          <w:szCs w:val="24"/>
+        </w:rPr>
+        <w:t>A diferencia de la onda senoidal, la onda triangular no presenta una curva continua; en cambio, sus patrones de subida y bajada son lineales. Los valores cambian de manera más rápida en comparación con la onda senoidal pero menos abruptamente que en la onda cuadrada. Una función diseñada para identificar ondas triangulares debe evaluar la rapidez de los cambios en los valores y determinar si estos corresponden a un patrón lineal característico.</w:t>
+      </w:r>
+    </w:p>
+    <w:p>
+      <w:pPr>
+        <w:rPr>
+          <w:rFonts w:ascii="Arial" w:hAnsi="Arial" w:cs="Arial"/>
+          <w:b/>
+          <w:bCs/>
+          <w:sz w:val="24"/>
+          <w:szCs w:val="24"/>
+        </w:rPr>
+      </w:pPr>
+      <w:r>
+        <w:rPr>
+          <w:rFonts w:ascii="Arial" w:hAnsi="Arial" w:cs="Arial"/>
+          <w:b/>
+          <w:bCs/>
+          <w:sz w:val="24"/>
+          <w:szCs w:val="24"/>
+        </w:rPr>
+        <w:t>Idea 3: Características Adicionales de la Onda Triangular</w:t>
+      </w:r>
+    </w:p>
+    <w:p>
+      <w:pPr>
+        <w:rPr>
+          <w:rFonts w:ascii="Arial" w:hAnsi="Arial" w:cs="Arial"/>
+          <w:sz w:val="24"/>
+          <w:szCs w:val="24"/>
+        </w:rPr>
+      </w:pPr>
+      <w:r>
+        <w:rPr>
+          <w:rFonts w:ascii="Arial" w:hAnsi="Arial" w:cs="Arial"/>
+          <w:sz w:val="24"/>
+          <w:szCs w:val="24"/>
+        </w:rPr>
+        <w:t>Una característica adicional de las ondas triangulares es que sus valores cambian rápidamente entre puntos consecutivos, lo que puede utilizarse como un indicador adicional para su identificación.</w:t>
+      </w:r>
+    </w:p>
+    <w:p>
+      <w:pPr>
+        <w:rPr>
+          <w:rFonts w:ascii="Arial" w:hAnsi="Arial" w:cs="Arial"/>
+          <w:b/>
+          <w:bCs/>
+          <w:sz w:val="24"/>
+          <w:szCs w:val="24"/>
+        </w:rPr>
+      </w:pPr>
+      <w:r>
+        <w:rPr>
+          <w:rFonts w:ascii="Arial" w:hAnsi="Arial" w:cs="Arial"/>
+          <w:b/>
+          <w:bCs/>
+          <w:sz w:val="24"/>
+          <w:szCs w:val="24"/>
+        </w:rPr>
+        <w:t xml:space="preserve">Problemas </w:t>
+      </w:r>
+    </w:p>
+    <w:p>
+      <w:pPr>
+        <w:rPr>
+          <w:rFonts w:ascii="Arial" w:hAnsi="Arial" w:cs="Arial"/>
+          <w:sz w:val="24"/>
+          <w:szCs w:val="24"/>
+        </w:rPr>
+      </w:pPr>
+      <w:r>
+        <w:rPr>
+          <w:rFonts w:ascii="Arial" w:hAnsi="Arial" w:cs="Arial"/>
+          <w:sz w:val="24"/>
+          <w:szCs w:val="24"/>
+        </w:rPr>
+        <w:t xml:space="preserve">Como primer problema presentado al solucionar el desafío es la aplicación de </w:t>
+      </w:r>
+      <w:proofErr w:type="spellStart"/>
+      <w:r>
+        <w:rPr>
+          <w:rFonts w:ascii="Arial" w:hAnsi="Arial" w:cs="Arial"/>
+          <w:sz w:val="24"/>
+          <w:szCs w:val="24"/>
+        </w:rPr>
+        <w:t>arrays</w:t>
+      </w:r>
+      <w:proofErr w:type="spellEnd"/>
+      <w:r>
+        <w:rPr>
+          <w:rFonts w:ascii="Arial" w:hAnsi="Arial" w:cs="Arial"/>
+          <w:sz w:val="24"/>
+          <w:szCs w:val="24"/>
+        </w:rPr>
+        <w:t xml:space="preserve"> para capturar cada uno de los valores que toman las funciones, ya que la plataforma Arduino es limitada en cuanto a funciones y memoria. Por lo que si la captura de estos valores llega a sobrecargar la memoria del Arduino, se generarían problemas y esto dejaría en cierta parte limitado el programa. Por lo tanto, se está buscando una solución al problema. Tampoco sabemos la cantidad de datos que se van a capturar por lo que ese tamaño debe de ser modificado en alguna parte del código. </w:t>
+      </w:r>
+    </w:p>
+    <w:p>
+      <w:pPr>
+        <w:rPr>
+          <w:rFonts w:ascii="Arial" w:hAnsi="Arial" w:cs="Arial"/>
+          <w:sz w:val="24"/>
+          <w:szCs w:val="24"/>
+        </w:rPr>
+      </w:pPr>
+      <w:r>
+        <w:rPr>
+          <w:rFonts w:ascii="Arial" w:hAnsi="Arial" w:cs="Arial"/>
+          <w:sz w:val="24"/>
+          <w:szCs w:val="24"/>
+        </w:rPr>
+        <w:t xml:space="preserve">Otro problema presentado es llevar el control de las variaciones que pueden ocasionar el cambio de valores en la magnitud, frecuencia y desfase; ya que el cambio de laguna de estas genera variaciones muy notables en la onda. Por ello el análisis y la captación de datos se ve muy afectado. Dicho problema se </w:t>
+      </w:r>
+      <w:r>
+        <w:rPr>
+          <w:rFonts w:ascii="Arial" w:hAnsi="Arial" w:cs="Arial"/>
+          <w:sz w:val="24"/>
+          <w:szCs w:val="24"/>
+        </w:rPr>
+        <w:t>solucionó</w:t>
+      </w:r>
+      <w:r>
+        <w:rPr>
+          <w:rFonts w:ascii="Arial" w:hAnsi="Arial" w:cs="Arial"/>
+          <w:sz w:val="24"/>
+          <w:szCs w:val="24"/>
+        </w:rPr>
+        <w:t xml:space="preserve"> solo para la captación de la magnitud aún se está trabajando en que no afecte la captación del tipo de onda y la frecuencia.</w:t>
+      </w:r>
     </w:p>
     <w:sectPr>
       <w:pgSz w:w="11906" w:h="16838"/>
       <w:pgMar w:top="1417" w:right="1701" w:bottom="1417" w:left="1701" w:header="708" w:footer="708" w:gutter="0"/>
+      <w:pgNumType w:start="0"/>
       <w:cols w:space="708"/>
+      <w:titlePg/>
       <w:docGrid w:linePitch="360"/>
     </w:sectPr>
   </w:body>
 </w:document>
+</file>
+
+<file path=word/numbering.xml><?xml version="1.0" encoding="utf-8"?>
+<w:numbering xmlns:wpc="http://schemas.microsoft.com/office/word/2010/wordprocessingCanvas" xmlns:cx="http://schemas.microsoft.com/office/drawing/2014/chartex" xmlns:cx1="http://schemas.microsoft.com/office/drawing/2015/9/8/chartex" xmlns:cx2="http://schemas.microsoft.com/office/drawing/2015/10/21/chartex" xmlns:cx3="http://schemas.microsoft.com/office/drawing/2016/5/9/chartex" xmlns:cx4="http://schemas.microsoft.com/office/drawing/2016/5/10/chartex" xmlns:cx5="http://schemas.microsoft.com/office/drawing/2016/5/11/chartex" xmlns:cx6="http://schemas.microsoft.com/office/drawing/2016/5/12/chartex" xmlns:cx7="http://schemas.microsoft.com/office/drawing/2016/5/13/chartex" xmlns:cx8="http://schemas.microsoft.com/office/drawing/2016/5/14/chartex" xmlns:mc="http://schemas.openxmlformats.org/markup-compatibility/2006" xmlns:aink="http://schemas.microsoft.com/office/drawing/2016/ink" xmlns:am3d="http://schemas.microsoft.com/office/drawing/2017/model3d" xmlns:o="urn:schemas-microsoft-com:office:office" xmlns:oel="http://schemas.microsoft.com/office/2019/extlst" xmlns:r="http://schemas.openxmlformats.org/officeDocument/2006/relationships" xmlns:m="http://schemas.openxmlformats.org/officeDocument/2006/math" xmlns:v="urn:schemas-microsoft-com:vml" xmlns:wp14="http://schemas.microsoft.com/office/word/2010/wordprocessingDrawing" xmlns:wp="http://schemas.openxmlformats.org/drawingml/2006/wordprocessingDrawing" xmlns:w10="urn:schemas-microsoft-com:office:word" xmlns:w="http://schemas.openxmlformats.org/wordprocessingml/2006/main" xmlns:w14="http://schemas.microsoft.com/office/word/2010/wordml" xmlns:w15="http://schemas.microsoft.com/office/word/2012/wordml" xmlns:w16cex="http://schemas.microsoft.com/office/word/2018/wordml/cex" xmlns:w16cid="http://schemas.microsoft.com/office/word/2016/wordml/cid" xmlns:w16="http://schemas.microsoft.com/office/word/2018/wordml" xmlns:w16du="http://schemas.microsoft.com/office/word/2023/wordml/word16du" xmlns:w16sdtdh="http://schemas.microsoft.com/office/word/2020/wordml/sdtdatahash" xmlns:w16se="http://schemas.microsoft.com/office/word/2015/wordml/symex" xmlns:wpg="http://schemas.microsoft.com/office/word/2010/wordprocessingGroup" xmlns:wpi="http://schemas.microsoft.com/office/word/2010/wordprocessingInk" xmlns:wne="http://schemas.microsoft.com/office/word/2006/wordml" xmlns:wps="http://schemas.microsoft.com/office/word/2010/wordprocessingShape" mc:Ignorable="w14 w15 w16se w16cid w16 w16cex w16sdtdh w16du wp14">
+  <w:abstractNum w:abstractNumId="0" w15:restartNumberingAfterBreak="0">
+    <w:nsid w:val="26E850BD"/>
+    <w:multiLevelType w:val="hybridMultilevel"/>
+    <w:tmpl w:val="AA82B3FC"/>
+    <w:lvl w:ilvl="0" w:tplc="ADBECF92">
+      <w:numFmt w:val="bullet"/>
+      <w:lvlText w:val="-"/>
+      <w:lvlJc w:val="left"/>
+      <w:pPr>
+        <w:ind w:left="720" w:hanging="360"/>
+      </w:pPr>
+      <w:rPr>
+        <w:rFonts w:ascii="Calibri" w:eastAsiaTheme="minorHAnsi" w:hAnsi="Calibri" w:cs="Calibri" w:hint="default"/>
+      </w:rPr>
+    </w:lvl>
+    <w:lvl w:ilvl="1" w:tplc="580A0003" w:tentative="1">
+      <w:start w:val="1"/>
+      <w:numFmt w:val="bullet"/>
+      <w:lvlText w:val="o"/>
+      <w:lvlJc w:val="left"/>
+      <w:pPr>
+        <w:ind w:left="1440" w:hanging="360"/>
+      </w:pPr>
+      <w:rPr>
+        <w:rFonts w:ascii="Courier New" w:hAnsi="Courier New" w:cs="Courier New" w:hint="default"/>
+      </w:rPr>
+    </w:lvl>
+    <w:lvl w:ilvl="2" w:tplc="580A0005" w:tentative="1">
+      <w:start w:val="1"/>
+      <w:numFmt w:val="bullet"/>
+      <w:lvlText w:val=""/>
+      <w:lvlJc w:val="left"/>
+      <w:pPr>
+        <w:ind w:left="2160" w:hanging="360"/>
+      </w:pPr>
+      <w:rPr>
+        <w:rFonts w:ascii="Wingdings" w:hAnsi="Wingdings" w:hint="default"/>
+      </w:rPr>
+    </w:lvl>
+    <w:lvl w:ilvl="3" w:tplc="580A0001" w:tentative="1">
+      <w:start w:val="1"/>
+      <w:numFmt w:val="bullet"/>
+      <w:lvlText w:val=""/>
+      <w:lvlJc w:val="left"/>
+      <w:pPr>
+        <w:ind w:left="2880" w:hanging="360"/>
+      </w:pPr>
+      <w:rPr>
+        <w:rFonts w:ascii="Symbol" w:hAnsi="Symbol" w:hint="default"/>
+      </w:rPr>
+    </w:lvl>
+    <w:lvl w:ilvl="4" w:tplc="580A0003" w:tentative="1">
+      <w:start w:val="1"/>
+      <w:numFmt w:val="bullet"/>
+      <w:lvlText w:val="o"/>
+      <w:lvlJc w:val="left"/>
+      <w:pPr>
+        <w:ind w:left="3600" w:hanging="360"/>
+      </w:pPr>
+      <w:rPr>
+        <w:rFonts w:ascii="Courier New" w:hAnsi="Courier New" w:cs="Courier New" w:hint="default"/>
+      </w:rPr>
+    </w:lvl>
+    <w:lvl w:ilvl="5" w:tplc="580A0005" w:tentative="1">
+      <w:start w:val="1"/>
+      <w:numFmt w:val="bullet"/>
+      <w:lvlText w:val=""/>
+      <w:lvlJc w:val="left"/>
+      <w:pPr>
+        <w:ind w:left="4320" w:hanging="360"/>
+      </w:pPr>
+      <w:rPr>
+        <w:rFonts w:ascii="Wingdings" w:hAnsi="Wingdings" w:hint="default"/>
+      </w:rPr>
+    </w:lvl>
+    <w:lvl w:ilvl="6" w:tplc="580A0001" w:tentative="1">
+      <w:start w:val="1"/>
+      <w:numFmt w:val="bullet"/>
+      <w:lvlText w:val=""/>
+      <w:lvlJc w:val="left"/>
+      <w:pPr>
+        <w:ind w:left="5040" w:hanging="360"/>
+      </w:pPr>
+      <w:rPr>
+        <w:rFonts w:ascii="Symbol" w:hAnsi="Symbol" w:hint="default"/>
+      </w:rPr>
+    </w:lvl>
+    <w:lvl w:ilvl="7" w:tplc="580A0003" w:tentative="1">
+      <w:start w:val="1"/>
+      <w:numFmt w:val="bullet"/>
+      <w:lvlText w:val="o"/>
+      <w:lvlJc w:val="left"/>
+      <w:pPr>
+        <w:ind w:left="5760" w:hanging="360"/>
+      </w:pPr>
+      <w:rPr>
+        <w:rFonts w:ascii="Courier New" w:hAnsi="Courier New" w:cs="Courier New" w:hint="default"/>
+      </w:rPr>
+    </w:lvl>
+    <w:lvl w:ilvl="8" w:tplc="580A0005" w:tentative="1">
+      <w:start w:val="1"/>
+      <w:numFmt w:val="bullet"/>
+      <w:lvlText w:val=""/>
+      <w:lvlJc w:val="left"/>
+      <w:pPr>
+        <w:ind w:left="6480" w:hanging="360"/>
+      </w:pPr>
+      <w:rPr>
+        <w:rFonts w:ascii="Wingdings" w:hAnsi="Wingdings" w:hint="default"/>
+      </w:rPr>
+    </w:lvl>
+  </w:abstractNum>
+  <w:num w:numId="1" w16cid:durableId="2134053654">
+    <w:abstractNumId w:val="0"/>
+  </w:num>
+</w:numbering>
 </file>
 
 <file path=word/styles.xml><?xml version="1.0" encoding="utf-8"?>
@@ -1183,7 +2706,6 @@
   <w:style w:type="character" w:default="1" w:styleId="Fuentedeprrafopredeter">
     <w:name w:val="Default Paragraph Font"/>
     <w:uiPriority w:val="1"/>
-    <w:semiHidden/>
     <w:unhideWhenUsed/>
   </w:style>
   <w:style w:type="table" w:default="1" w:styleId="Tablanormal">
@@ -1495,6 +3017,35 @@
       <w:smallCaps/>
       <w:color w:val="2F5496" w:themeColor="accent1" w:themeShade="BF"/>
       <w:spacing w:val="5"/>
+    </w:rPr>
+  </w:style>
+  <w:style w:type="paragraph" w:styleId="Sinespaciado">
+    <w:name w:val="No Spacing"/>
+    <w:link w:val="SinespaciadoCar"/>
+    <w:uiPriority w:val="1"/>
+    <w:qFormat/>
+    <w:rsid w:val="00D732B8"/>
+    <w:pPr>
+      <w:spacing w:after="0" w:line="240" w:lineRule="auto"/>
+    </w:pPr>
+    <w:rPr>
+      <w:rFonts w:eastAsiaTheme="minorEastAsia"/>
+      <w:kern w:val="0"/>
+      <w:lang w:eastAsia="es-419"/>
+      <w14:ligatures w14:val="none"/>
+    </w:rPr>
+  </w:style>
+  <w:style w:type="character" w:customStyle="1" w:styleId="SinespaciadoCar">
+    <w:name w:val="Sin espaciado Car"/>
+    <w:basedOn w:val="Fuentedeprrafopredeter"/>
+    <w:link w:val="Sinespaciado"/>
+    <w:uiPriority w:val="1"/>
+    <w:rsid w:val="00D732B8"/>
+    <w:rPr>
+      <w:rFonts w:eastAsiaTheme="minorEastAsia"/>
+      <w:kern w:val="0"/>
+      <w:lang w:eastAsia="es-419"/>
+      <w14:ligatures w14:val="none"/>
     </w:rPr>
   </w:style>
 </w:styles>

</xml_diff>

<commit_message>
Actualización final del informe (2)
</commit_message>
<xml_diff>
--- a/InformeDesafio1.docx
+++ b/InformeDesafio1.docx
@@ -138,9 +138,7 @@
                                   <w:pStyle w:val="Sinespaciado"/>
                                   <w:spacing w:before="120"/>
                                   <w:rPr>
-                                    <w:color w:val="4472C4" w:themeColor="accent1"/>
-                                    <w:sz w:val="36"/>
-                                    <w:szCs w:val="36"/>
+                                    <w:lang w:val="es-ES"/>
                                   </w:rPr>
                                 </w:pPr>
                                 <w:sdt>
@@ -205,6 +203,11 @@
                                 </w:r>
                               </w:p>
                               <w:p>
+                                <w:pPr>
+                                  <w:pStyle w:val="Prrafodelista"/>
+                                </w:pPr>
+                              </w:p>
+                              <w:p>
                                 <w:r>
                                   <w:t>Fecha:</w:t>
                                 </w:r>
@@ -215,10 +218,16 @@
                                 </w:r>
                               </w:p>
                               <w:p/>
-                              <w:p/>
-                              <w:p/>
-                              <w:p/>
-                              <w:p/>
+                              <w:p>
+                                <w:r>
+                                  <w:t>Año:</w:t>
+                                </w:r>
+                              </w:p>
+                              <w:p>
+                                <w:r>
+                                  <w:t>2024</w:t>
+                                </w:r>
+                              </w:p>
                               <w:p/>
                               <w:p/>
                               <w:p>
@@ -228,12 +237,24 @@
                               </w:p>
                               <w:p>
                                 <w:r>
-                                  <w:t>Ideas planteadas…………………………………………2 a 3</w:t>
+                                  <w:t>Ideas planteadas…………………………………………</w:t>
+                                </w:r>
+                                <w:r>
+                                  <w:t>1</w:t>
+                                </w:r>
+                                <w:r>
+                                  <w:t xml:space="preserve"> a </w:t>
+                                </w:r>
+                                <w:r>
+                                  <w:t>2</w:t>
                                 </w:r>
                               </w:p>
                               <w:p>
                                 <w:r>
-                                  <w:t>Problemas…………………………………………………3</w:t>
+                                  <w:t>Problemas…………………………………………………</w:t>
+                                </w:r>
+                                <w:r>
+                                  <w:t>2</w:t>
                                 </w:r>
                               </w:p>
                             </w:txbxContent>
@@ -313,9 +334,7 @@
                             <w:pStyle w:val="Sinespaciado"/>
                             <w:spacing w:before="120"/>
                             <w:rPr>
-                              <w:color w:val="4472C4" w:themeColor="accent1"/>
-                              <w:sz w:val="36"/>
-                              <w:szCs w:val="36"/>
+                              <w:lang w:val="es-ES"/>
                             </w:rPr>
                           </w:pPr>
                           <w:sdt>
@@ -380,6 +399,11 @@
                           </w:r>
                         </w:p>
                         <w:p>
+                          <w:pPr>
+                            <w:pStyle w:val="Prrafodelista"/>
+                          </w:pPr>
+                        </w:p>
+                        <w:p>
                           <w:r>
                             <w:t>Fecha:</w:t>
                           </w:r>
@@ -390,10 +414,16 @@
                           </w:r>
                         </w:p>
                         <w:p/>
-                        <w:p/>
-                        <w:p/>
-                        <w:p/>
-                        <w:p/>
+                        <w:p>
+                          <w:r>
+                            <w:t>Año:</w:t>
+                          </w:r>
+                        </w:p>
+                        <w:p>
+                          <w:r>
+                            <w:t>2024</w:t>
+                          </w:r>
+                        </w:p>
                         <w:p/>
                         <w:p/>
                         <w:p>
@@ -403,12 +433,24 @@
                         </w:p>
                         <w:p>
                           <w:r>
-                            <w:t>Ideas planteadas…………………………………………2 a 3</w:t>
+                            <w:t>Ideas planteadas…………………………………………</w:t>
+                          </w:r>
+                          <w:r>
+                            <w:t>1</w:t>
+                          </w:r>
+                          <w:r>
+                            <w:t xml:space="preserve"> a </w:t>
+                          </w:r>
+                          <w:r>
+                            <w:t>2</w:t>
                           </w:r>
                         </w:p>
                         <w:p>
                           <w:r>
-                            <w:t>Problemas…………………………………………………3</w:t>
+                            <w:t>Problemas…………………………………………………</w:t>
+                          </w:r>
+                          <w:r>
+                            <w:t>2</w:t>
                           </w:r>
                         </w:p>
                       </w:txbxContent>
@@ -931,7 +973,7 @@
               </mc:Choice>
               <mc:Fallback>
                 <w:pict>
-                  <v:group w14:anchorId="262146F9" id="Grupo 2" o:spid="_x0000_s1026" style="position:absolute;margin-left:0;margin-top:0;width:432.65pt;height:448.55pt;z-index:-251656192;mso-width-percent:706;mso-height-percent:566;mso-left-percent:220;mso-top-percent:300;mso-position-horizontal-relative:page;mso-position-vertical-relative:page;mso-width-percent:706;mso-height-percent:566;mso-left-percent:220;mso-top-percent:300" coordsize="43291,44910" o:gfxdata="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">
+                  <v:group w14:anchorId="57C72B55" id="Grupo 2" o:spid="_x0000_s1026" style="position:absolute;margin-left:0;margin-top:0;width:432.65pt;height:448.55pt;z-index:-251656192;mso-width-percent:706;mso-height-percent:566;mso-left-percent:220;mso-top-percent:300;mso-position-horizontal-relative:page;mso-position-vertical-relative:page;mso-width-percent:706;mso-height-percent:566;mso-left-percent:220;mso-top-percent:300" coordsize="43291,44910" o:gfxdata="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">
                     <o:lock v:ext="edit" aspectratio="t"/>
                     <v:shape id="Forma libre 64" o:spid="_x0000_s1027" style="position:absolute;left:15017;width:28274;height:28352;visibility:visible;mso-wrap-style:square;v-text-anchor:top" coordsize="1781,1786" o:gfxdata="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" path="m4,1786l,1782,1776,r5,5l4,1786xe" filled="f" stroked="f">
                       <v:path arrowok="t" o:connecttype="custom" o:connectlocs="6350,2835275;0,2828925;2819400,0;2827338,7938;6350,2835275" o:connectangles="0,0,0,0,0"/>
@@ -1517,7 +1559,7 @@
                     <pic:cNvPicPr/>
                   </pic:nvPicPr>
                   <pic:blipFill>
-                    <a:blip r:embed="rId5">
+                    <a:blip r:embed="rId7">
                       <a:extLst>
                         <a:ext uri="{28A0092B-C50C-407E-A947-70E740481C1C}">
                           <a14:useLocalDpi xmlns:a14="http://schemas.microsoft.com/office/drawing/2010/main" val="0"/>
@@ -1562,7 +1604,15 @@
           <w:sz w:val="24"/>
           <w:szCs w:val="24"/>
         </w:rPr>
-        <w:t>Idea 1: Cálculo de la Amplitud</w:t>
+        <w:t xml:space="preserve">Idea 1: </w:t>
+      </w:r>
+      <w:r>
+        <w:rPr>
+          <w:rFonts w:ascii="Arial" w:hAnsi="Arial" w:cs="Arial"/>
+          <w:sz w:val="24"/>
+          <w:szCs w:val="24"/>
+        </w:rPr>
+        <w:t>Cálculo de la Amplitud</w:t>
       </w:r>
     </w:p>
     <w:p>
@@ -1664,21 +1714,27 @@
       <w:pPr>
         <w:rPr>
           <w:rFonts w:ascii="Arial" w:hAnsi="Arial" w:cs="Arial"/>
+          <w:sz w:val="24"/>
+          <w:szCs w:val="24"/>
+        </w:rPr>
+      </w:pPr>
+      <w:r>
+        <w:rPr>
+          <w:rFonts w:ascii="Arial" w:hAnsi="Arial" w:cs="Arial"/>
           <w:b/>
           <w:bCs/>
           <w:sz w:val="24"/>
           <w:szCs w:val="24"/>
         </w:rPr>
-      </w:pPr>
-      <w:r>
-        <w:rPr>
-          <w:rFonts w:ascii="Arial" w:hAnsi="Arial" w:cs="Arial"/>
-          <w:b/>
-          <w:bCs/>
-          <w:sz w:val="24"/>
-          <w:szCs w:val="24"/>
-        </w:rPr>
-        <w:t>Idea 2: Identificación de Tipos de Onda</w:t>
+        <w:t xml:space="preserve">Idea 2: </w:t>
+      </w:r>
+      <w:r>
+        <w:rPr>
+          <w:rFonts w:ascii="Arial" w:hAnsi="Arial" w:cs="Arial"/>
+          <w:sz w:val="24"/>
+          <w:szCs w:val="24"/>
+        </w:rPr>
+        <w:t>Identificación de Tipos de Onda</w:t>
       </w:r>
     </w:p>
     <w:p>
@@ -1862,7 +1918,15 @@
           <w:sz w:val="24"/>
           <w:szCs w:val="24"/>
         </w:rPr>
-        <w:t>Idea 3: Características Adicionales de la Onda Triangular</w:t>
+        <w:t xml:space="preserve">Idea 3: </w:t>
+      </w:r>
+      <w:r>
+        <w:rPr>
+          <w:rFonts w:ascii="Arial" w:hAnsi="Arial" w:cs="Arial"/>
+          <w:sz w:val="24"/>
+          <w:szCs w:val="24"/>
+        </w:rPr>
+        <w:t>Calculo de la frecuencia</w:t>
       </w:r>
     </w:p>
     <w:p>
@@ -1879,7 +1943,39 @@
           <w:sz w:val="24"/>
           <w:szCs w:val="24"/>
         </w:rPr>
-        <w:t>Una característica adicional de las ondas triangulares es que sus valores cambian rápidamente entre puntos consecutivos, lo que puede utilizarse como un indicador adicional para su identificación.</w:t>
+        <w:t xml:space="preserve">Para calcular la frecuencia, debemos determinar el numero de ciclos que realiza la </w:t>
+      </w:r>
+      <w:r>
+        <w:rPr>
+          <w:rFonts w:ascii="Arial" w:hAnsi="Arial" w:cs="Arial"/>
+          <w:sz w:val="24"/>
+          <w:szCs w:val="24"/>
+        </w:rPr>
+        <w:t xml:space="preserve">onda. Esto lo podemos lograr captando el valor máximo </w:t>
+      </w:r>
+      <w:r>
+        <w:rPr>
+          <w:rFonts w:ascii="Arial" w:hAnsi="Arial" w:cs="Arial"/>
+          <w:sz w:val="24"/>
+          <w:szCs w:val="24"/>
+        </w:rPr>
+        <w:t xml:space="preserve"> </w:t>
+      </w:r>
+      <w:r>
+        <w:rPr>
+          <w:rFonts w:ascii="Arial" w:hAnsi="Arial" w:cs="Arial"/>
+          <w:sz w:val="24"/>
+          <w:szCs w:val="24"/>
+        </w:rPr>
+        <w:t xml:space="preserve">y mínimo que toma, ya que al realizar algunas pruebas se pudo observar que cuando la onda toma un valor máximo y después un valor mínimo, equivale a un ciclo. No obstante también debemos usar un contador para determinar este suceso, ya que si en algún momento la onda esta incompleta pues cierta parte no se tomaría como un ciclo. Finalmente se necesita de una función que tome tales consideraciones </w:t>
+      </w:r>
+      <w:r>
+        <w:rPr>
+          <w:rFonts w:ascii="Arial" w:hAnsi="Arial" w:cs="Arial"/>
+          <w:sz w:val="24"/>
+          <w:szCs w:val="24"/>
+        </w:rPr>
+        <w:t>y retorne el valor de la frecuencia.</w:t>
       </w:r>
     </w:p>
     <w:p>
@@ -1952,7 +2048,23 @@
           <w:sz w:val="24"/>
           <w:szCs w:val="24"/>
         </w:rPr>
-        <w:t xml:space="preserve">Otro problema presentado es llevar el control de las variaciones que pueden ocasionar el cambio de valores en la magnitud, frecuencia y desfase; ya que el cambio de laguna de estas genera variaciones muy notables en la onda. Por ello el análisis y la captación de datos se ve muy afectado. Dicho problema se </w:t>
+        <w:t xml:space="preserve">Otro problema presentado es llevar el control de las variaciones que pueden ocasionar el cambio de valores en la magnitud, frecuencia y desfase; ya que el cambio de </w:t>
+      </w:r>
+      <w:r>
+        <w:rPr>
+          <w:rFonts w:ascii="Arial" w:hAnsi="Arial" w:cs="Arial"/>
+          <w:sz w:val="24"/>
+          <w:szCs w:val="24"/>
+        </w:rPr>
+        <w:t>al</w:t>
+      </w:r>
+      <w:r>
+        <w:rPr>
+          <w:rFonts w:ascii="Arial" w:hAnsi="Arial" w:cs="Arial"/>
+          <w:sz w:val="24"/>
+          <w:szCs w:val="24"/>
+        </w:rPr>
+        <w:t xml:space="preserve">guna de estas genera variaciones muy notables en la onda. Por ello el análisis y la captación de datos se ve muy afectado. Dicho problema se </w:t>
       </w:r>
       <w:r>
         <w:rPr>
@@ -1972,15 +2084,162 @@
       </w:r>
     </w:p>
     <w:sectPr>
+      <w:footerReference w:type="default" r:id="rId8"/>
+      <w:footerReference w:type="first" r:id="rId9"/>
       <w:pgSz w:w="11906" w:h="16838"/>
       <w:pgMar w:top="1417" w:right="1701" w:bottom="1417" w:left="1701" w:header="708" w:footer="708" w:gutter="0"/>
       <w:pgNumType w:start="0"/>
       <w:cols w:space="708"/>
-      <w:titlePg/>
       <w:docGrid w:linePitch="360"/>
     </w:sectPr>
   </w:body>
 </w:document>
+</file>
+
+<file path=word/endnotes.xml><?xml version="1.0" encoding="utf-8"?>
+<w:endnotes xmlns:wpc="http://schemas.microsoft.com/office/word/2010/wordprocessingCanvas" xmlns:cx="http://schemas.microsoft.com/office/drawing/2014/chartex" xmlns:cx1="http://schemas.microsoft.com/office/drawing/2015/9/8/chartex" xmlns:cx2="http://schemas.microsoft.com/office/drawing/2015/10/21/chartex" xmlns:cx3="http://schemas.microsoft.com/office/drawing/2016/5/9/chartex" xmlns:cx4="http://schemas.microsoft.com/office/drawing/2016/5/10/chartex" xmlns:cx5="http://schemas.microsoft.com/office/drawing/2016/5/11/chartex" xmlns:cx6="http://schemas.microsoft.com/office/drawing/2016/5/12/chartex" xmlns:cx7="http://schemas.microsoft.com/office/drawing/2016/5/13/chartex" xmlns:cx8="http://schemas.microsoft.com/office/drawing/2016/5/14/chartex" xmlns:mc="http://schemas.openxmlformats.org/markup-compatibility/2006" xmlns:aink="http://schemas.microsoft.com/office/drawing/2016/ink" xmlns:am3d="http://schemas.microsoft.com/office/drawing/2017/model3d" xmlns:o="urn:schemas-microsoft-com:office:office" xmlns:oel="http://schemas.microsoft.com/office/2019/extlst" xmlns:r="http://schemas.openxmlformats.org/officeDocument/2006/relationships" xmlns:m="http://schemas.openxmlformats.org/officeDocument/2006/math" xmlns:v="urn:schemas-microsoft-com:vml" xmlns:wp14="http://schemas.microsoft.com/office/word/2010/wordprocessingDrawing" xmlns:wp="http://schemas.openxmlformats.org/drawingml/2006/wordprocessingDrawing" xmlns:w10="urn:schemas-microsoft-com:office:word" xmlns:w="http://schemas.openxmlformats.org/wordprocessingml/2006/main" xmlns:w14="http://schemas.microsoft.com/office/word/2010/wordml" xmlns:w15="http://schemas.microsoft.com/office/word/2012/wordml" xmlns:w16cex="http://schemas.microsoft.com/office/word/2018/wordml/cex" xmlns:w16cid="http://schemas.microsoft.com/office/word/2016/wordml/cid" xmlns:w16="http://schemas.microsoft.com/office/word/2018/wordml" xmlns:w16du="http://schemas.microsoft.com/office/word/2023/wordml/word16du" xmlns:w16sdtdh="http://schemas.microsoft.com/office/word/2020/wordml/sdtdatahash" xmlns:w16se="http://schemas.microsoft.com/office/word/2015/wordml/symex" xmlns:wpg="http://schemas.microsoft.com/office/word/2010/wordprocessingGroup" xmlns:wpi="http://schemas.microsoft.com/office/word/2010/wordprocessingInk" xmlns:wne="http://schemas.microsoft.com/office/word/2006/wordml" xmlns:wps="http://schemas.microsoft.com/office/word/2010/wordprocessingShape" mc:Ignorable="w14 w15 w16se w16cid w16 w16cex w16sdtdh w16du wp14">
+  <w:endnote w:type="separator" w:id="-1">
+    <w:p>
+      <w:pPr>
+        <w:spacing w:after="0" w:line="240" w:lineRule="auto"/>
+      </w:pPr>
+      <w:r>
+        <w:separator/>
+      </w:r>
+    </w:p>
+  </w:endnote>
+  <w:endnote w:type="continuationSeparator" w:id="0">
+    <w:p>
+      <w:pPr>
+        <w:spacing w:after="0" w:line="240" w:lineRule="auto"/>
+      </w:pPr>
+      <w:r>
+        <w:continuationSeparator/>
+      </w:r>
+    </w:p>
+  </w:endnote>
+</w:endnotes>
+</file>
+
+<file path=word/footer1.xml><?xml version="1.0" encoding="utf-8"?>
+<w:ftr xmlns:wpc="http://schemas.microsoft.com/office/word/2010/wordprocessingCanvas" xmlns:cx="http://schemas.microsoft.com/office/drawing/2014/chartex" xmlns:cx1="http://schemas.microsoft.com/office/drawing/2015/9/8/chartex" xmlns:cx2="http://schemas.microsoft.com/office/drawing/2015/10/21/chartex" xmlns:cx3="http://schemas.microsoft.com/office/drawing/2016/5/9/chartex" xmlns:cx4="http://schemas.microsoft.com/office/drawing/2016/5/10/chartex" xmlns:cx5="http://schemas.microsoft.com/office/drawing/2016/5/11/chartex" xmlns:cx6="http://schemas.microsoft.com/office/drawing/2016/5/12/chartex" xmlns:cx7="http://schemas.microsoft.com/office/drawing/2016/5/13/chartex" xmlns:cx8="http://schemas.microsoft.com/office/drawing/2016/5/14/chartex" xmlns:mc="http://schemas.openxmlformats.org/markup-compatibility/2006" xmlns:aink="http://schemas.microsoft.com/office/drawing/2016/ink" xmlns:am3d="http://schemas.microsoft.com/office/drawing/2017/model3d" xmlns:o="urn:schemas-microsoft-com:office:office" xmlns:oel="http://schemas.microsoft.com/office/2019/extlst" xmlns:r="http://schemas.openxmlformats.org/officeDocument/2006/relationships" xmlns:m="http://schemas.openxmlformats.org/officeDocument/2006/math" xmlns:v="urn:schemas-microsoft-com:vml" xmlns:wp14="http://schemas.microsoft.com/office/word/2010/wordprocessingDrawing" xmlns:wp="http://schemas.openxmlformats.org/drawingml/2006/wordprocessingDrawing" xmlns:w10="urn:schemas-microsoft-com:office:word" xmlns:w="http://schemas.openxmlformats.org/wordprocessingml/2006/main" xmlns:w14="http://schemas.microsoft.com/office/word/2010/wordml" xmlns:w15="http://schemas.microsoft.com/office/word/2012/wordml" xmlns:w16cex="http://schemas.microsoft.com/office/word/2018/wordml/cex" xmlns:w16cid="http://schemas.microsoft.com/office/word/2016/wordml/cid" xmlns:w16="http://schemas.microsoft.com/office/word/2018/wordml" xmlns:w16du="http://schemas.microsoft.com/office/word/2023/wordml/word16du" xmlns:w16sdtdh="http://schemas.microsoft.com/office/word/2020/wordml/sdtdatahash" xmlns:w16se="http://schemas.microsoft.com/office/word/2015/wordml/symex" xmlns:wpg="http://schemas.microsoft.com/office/word/2010/wordprocessingGroup" xmlns:wpi="http://schemas.microsoft.com/office/word/2010/wordprocessingInk" xmlns:wne="http://schemas.microsoft.com/office/word/2006/wordml" xmlns:wps="http://schemas.microsoft.com/office/word/2010/wordprocessingShape" mc:Ignorable="w14 w15 w16se w16cid w16 w16cex w16sdtdh w16du wp14">
+  <w:sdt>
+    <w:sdtPr>
+      <w:id w:val="-1198159030"/>
+      <w:docPartObj>
+        <w:docPartGallery w:val="Page Numbers (Bottom of Page)"/>
+        <w:docPartUnique/>
+      </w:docPartObj>
+    </w:sdtPr>
+    <w:sdtContent>
+      <w:p>
+        <w:pPr>
+          <w:pStyle w:val="Piedepgina"/>
+          <w:jc w:val="center"/>
+        </w:pPr>
+        <w:r>
+          <w:fldChar w:fldCharType="begin"/>
+        </w:r>
+        <w:r>
+          <w:instrText>PAGE   \* MERGEFORMAT</w:instrText>
+        </w:r>
+        <w:r>
+          <w:fldChar w:fldCharType="separate"/>
+        </w:r>
+        <w:r>
+          <w:rPr>
+            <w:lang w:val="es-ES"/>
+          </w:rPr>
+          <w:t>2</w:t>
+        </w:r>
+        <w:r>
+          <w:fldChar w:fldCharType="end"/>
+        </w:r>
+      </w:p>
+    </w:sdtContent>
+  </w:sdt>
+  <w:p>
+    <w:pPr>
+      <w:pStyle w:val="Piedepgina"/>
+      <w:rPr>
+        <w:lang w:val="es-ES"/>
+      </w:rPr>
+    </w:pPr>
+  </w:p>
+</w:ftr>
+</file>
+
+<file path=word/footer2.xml><?xml version="1.0" encoding="utf-8"?>
+<w:ftr xmlns:wpc="http://schemas.microsoft.com/office/word/2010/wordprocessingCanvas" xmlns:cx="http://schemas.microsoft.com/office/drawing/2014/chartex" xmlns:cx1="http://schemas.microsoft.com/office/drawing/2015/9/8/chartex" xmlns:cx2="http://schemas.microsoft.com/office/drawing/2015/10/21/chartex" xmlns:cx3="http://schemas.microsoft.com/office/drawing/2016/5/9/chartex" xmlns:cx4="http://schemas.microsoft.com/office/drawing/2016/5/10/chartex" xmlns:cx5="http://schemas.microsoft.com/office/drawing/2016/5/11/chartex" xmlns:cx6="http://schemas.microsoft.com/office/drawing/2016/5/12/chartex" xmlns:cx7="http://schemas.microsoft.com/office/drawing/2016/5/13/chartex" xmlns:cx8="http://schemas.microsoft.com/office/drawing/2016/5/14/chartex" xmlns:mc="http://schemas.openxmlformats.org/markup-compatibility/2006" xmlns:aink="http://schemas.microsoft.com/office/drawing/2016/ink" xmlns:am3d="http://schemas.microsoft.com/office/drawing/2017/model3d" xmlns:o="urn:schemas-microsoft-com:office:office" xmlns:oel="http://schemas.microsoft.com/office/2019/extlst" xmlns:r="http://schemas.openxmlformats.org/officeDocument/2006/relationships" xmlns:m="http://schemas.openxmlformats.org/officeDocument/2006/math" xmlns:v="urn:schemas-microsoft-com:vml" xmlns:wp14="http://schemas.microsoft.com/office/word/2010/wordprocessingDrawing" xmlns:wp="http://schemas.openxmlformats.org/drawingml/2006/wordprocessingDrawing" xmlns:w10="urn:schemas-microsoft-com:office:word" xmlns:w="http://schemas.openxmlformats.org/wordprocessingml/2006/main" xmlns:w14="http://schemas.microsoft.com/office/word/2010/wordml" xmlns:w15="http://schemas.microsoft.com/office/word/2012/wordml" xmlns:w16cex="http://schemas.microsoft.com/office/word/2018/wordml/cex" xmlns:w16cid="http://schemas.microsoft.com/office/word/2016/wordml/cid" xmlns:w16="http://schemas.microsoft.com/office/word/2018/wordml" xmlns:w16du="http://schemas.microsoft.com/office/word/2023/wordml/word16du" xmlns:w16sdtdh="http://schemas.microsoft.com/office/word/2020/wordml/sdtdatahash" xmlns:w16se="http://schemas.microsoft.com/office/word/2015/wordml/symex" xmlns:wpg="http://schemas.microsoft.com/office/word/2010/wordprocessingGroup" xmlns:wpi="http://schemas.microsoft.com/office/word/2010/wordprocessingInk" xmlns:wne="http://schemas.microsoft.com/office/word/2006/wordml" xmlns:wps="http://schemas.microsoft.com/office/word/2010/wordprocessingShape" mc:Ignorable="w14 w15 w16se w16cid w16 w16cex w16sdtdh w16du wp14">
+  <w:sdt>
+    <w:sdtPr>
+      <w:id w:val="1868796816"/>
+      <w:docPartObj>
+        <w:docPartGallery w:val="Page Numbers (Bottom of Page)"/>
+        <w:docPartUnique/>
+      </w:docPartObj>
+    </w:sdtPr>
+    <w:sdtContent>
+      <w:p>
+        <w:pPr>
+          <w:pStyle w:val="Piedepgina"/>
+          <w:jc w:val="center"/>
+        </w:pPr>
+        <w:r>
+          <w:fldChar w:fldCharType="begin"/>
+        </w:r>
+        <w:r>
+          <w:instrText>PAGE   \* MERGEFORMAT</w:instrText>
+        </w:r>
+        <w:r>
+          <w:fldChar w:fldCharType="separate"/>
+        </w:r>
+        <w:r>
+          <w:rPr>
+            <w:lang w:val="es-ES"/>
+          </w:rPr>
+          <w:t>2</w:t>
+        </w:r>
+        <w:r>
+          <w:fldChar w:fldCharType="end"/>
+        </w:r>
+      </w:p>
+    </w:sdtContent>
+  </w:sdt>
+  <w:p>
+    <w:pPr>
+      <w:pStyle w:val="Piedepgina"/>
+      <w:rPr>
+        <w:lang w:val="es-ES"/>
+      </w:rPr>
+    </w:pPr>
+  </w:p>
+</w:ftr>
+</file>
+
+<file path=word/footnotes.xml><?xml version="1.0" encoding="utf-8"?>
+<w:footnotes xmlns:wpc="http://schemas.microsoft.com/office/word/2010/wordprocessingCanvas" xmlns:cx="http://schemas.microsoft.com/office/drawing/2014/chartex" xmlns:cx1="http://schemas.microsoft.com/office/drawing/2015/9/8/chartex" xmlns:cx2="http://schemas.microsoft.com/office/drawing/2015/10/21/chartex" xmlns:cx3="http://schemas.microsoft.com/office/drawing/2016/5/9/chartex" xmlns:cx4="http://schemas.microsoft.com/office/drawing/2016/5/10/chartex" xmlns:cx5="http://schemas.microsoft.com/office/drawing/2016/5/11/chartex" xmlns:cx6="http://schemas.microsoft.com/office/drawing/2016/5/12/chartex" xmlns:cx7="http://schemas.microsoft.com/office/drawing/2016/5/13/chartex" xmlns:cx8="http://schemas.microsoft.com/office/drawing/2016/5/14/chartex" xmlns:mc="http://schemas.openxmlformats.org/markup-compatibility/2006" xmlns:aink="http://schemas.microsoft.com/office/drawing/2016/ink" xmlns:am3d="http://schemas.microsoft.com/office/drawing/2017/model3d" xmlns:o="urn:schemas-microsoft-com:office:office" xmlns:oel="http://schemas.microsoft.com/office/2019/extlst" xmlns:r="http://schemas.openxmlformats.org/officeDocument/2006/relationships" xmlns:m="http://schemas.openxmlformats.org/officeDocument/2006/math" xmlns:v="urn:schemas-microsoft-com:vml" xmlns:wp14="http://schemas.microsoft.com/office/word/2010/wordprocessingDrawing" xmlns:wp="http://schemas.openxmlformats.org/drawingml/2006/wordprocessingDrawing" xmlns:w10="urn:schemas-microsoft-com:office:word" xmlns:w="http://schemas.openxmlformats.org/wordprocessingml/2006/main" xmlns:w14="http://schemas.microsoft.com/office/word/2010/wordml" xmlns:w15="http://schemas.microsoft.com/office/word/2012/wordml" xmlns:w16cex="http://schemas.microsoft.com/office/word/2018/wordml/cex" xmlns:w16cid="http://schemas.microsoft.com/office/word/2016/wordml/cid" xmlns:w16="http://schemas.microsoft.com/office/word/2018/wordml" xmlns:w16du="http://schemas.microsoft.com/office/word/2023/wordml/word16du" xmlns:w16sdtdh="http://schemas.microsoft.com/office/word/2020/wordml/sdtdatahash" xmlns:w16se="http://schemas.microsoft.com/office/word/2015/wordml/symex" xmlns:wpg="http://schemas.microsoft.com/office/word/2010/wordprocessingGroup" xmlns:wpi="http://schemas.microsoft.com/office/word/2010/wordprocessingInk" xmlns:wne="http://schemas.microsoft.com/office/word/2006/wordml" xmlns:wps="http://schemas.microsoft.com/office/word/2010/wordprocessingShape" mc:Ignorable="w14 w15 w16se w16cid w16 w16cex w16sdtdh w16du wp14">
+  <w:footnote w:type="separator" w:id="-1">
+    <w:p>
+      <w:pPr>
+        <w:spacing w:after="0" w:line="240" w:lineRule="auto"/>
+      </w:pPr>
+      <w:r>
+        <w:separator/>
+      </w:r>
+    </w:p>
+  </w:footnote>
+  <w:footnote w:type="continuationSeparator" w:id="0">
+    <w:p>
+      <w:pPr>
+        <w:spacing w:after="0" w:line="240" w:lineRule="auto"/>
+      </w:pPr>
+      <w:r>
+        <w:continuationSeparator/>
+      </w:r>
+    </w:p>
+  </w:footnote>
+</w:footnotes>
 </file>
 
 <file path=word/numbering.xml><?xml version="1.0" encoding="utf-8"?>
@@ -3048,6 +3307,50 @@
       <w14:ligatures w14:val="none"/>
     </w:rPr>
   </w:style>
+  <w:style w:type="paragraph" w:styleId="Encabezado">
+    <w:name w:val="header"/>
+    <w:basedOn w:val="Normal"/>
+    <w:link w:val="EncabezadoCar"/>
+    <w:uiPriority w:val="99"/>
+    <w:unhideWhenUsed/>
+    <w:rsid w:val="008C6714"/>
+    <w:pPr>
+      <w:tabs>
+        <w:tab w:val="center" w:pos="4252"/>
+        <w:tab w:val="right" w:pos="8504"/>
+      </w:tabs>
+      <w:spacing w:after="0" w:line="240" w:lineRule="auto"/>
+    </w:pPr>
+  </w:style>
+  <w:style w:type="character" w:customStyle="1" w:styleId="EncabezadoCar">
+    <w:name w:val="Encabezado Car"/>
+    <w:basedOn w:val="Fuentedeprrafopredeter"/>
+    <w:link w:val="Encabezado"/>
+    <w:uiPriority w:val="99"/>
+    <w:rsid w:val="008C6714"/>
+  </w:style>
+  <w:style w:type="paragraph" w:styleId="Piedepgina">
+    <w:name w:val="footer"/>
+    <w:basedOn w:val="Normal"/>
+    <w:link w:val="PiedepginaCar"/>
+    <w:uiPriority w:val="99"/>
+    <w:unhideWhenUsed/>
+    <w:rsid w:val="008C6714"/>
+    <w:pPr>
+      <w:tabs>
+        <w:tab w:val="center" w:pos="4252"/>
+        <w:tab w:val="right" w:pos="8504"/>
+      </w:tabs>
+      <w:spacing w:after="0" w:line="240" w:lineRule="auto"/>
+    </w:pPr>
+  </w:style>
+  <w:style w:type="character" w:customStyle="1" w:styleId="PiedepginaCar">
+    <w:name w:val="Pie de página Car"/>
+    <w:basedOn w:val="Fuentedeprrafopredeter"/>
+    <w:link w:val="Piedepgina"/>
+    <w:uiPriority w:val="99"/>
+    <w:rsid w:val="008C6714"/>
+  </w:style>
 </w:styles>
 </file>
 

</xml_diff>